<commit_message>
modifique esto de nuevo
</commit_message>
<xml_diff>
--- a/Gestion del Proyecto/Planificacion/Plan de Iteración -2- face Inicio.docx
+++ b/Gestion del Proyecto/Planificacion/Plan de Iteración -2- face Inicio.docx
@@ -5604,8 +5604,6 @@
               </w:rPr>
               <w:t>Juan</w:t>
             </w:r>
-            <w:bookmarkStart w:id="7" w:name="_GoBack"/>
-            <w:bookmarkEnd w:id="7"/>
           </w:p>
         </w:tc>
         <w:tc>
@@ -5809,7 +5807,7 @@
           <w:rFonts w:cstheme="minorHAnsi"/>
         </w:rPr>
       </w:pPr>
-      <w:bookmarkStart w:id="8" w:name="_Toc238197615"/>
+      <w:bookmarkStart w:id="7" w:name="_Toc238197615"/>
     </w:p>
     <w:p>
       <w:pPr>
@@ -5818,21 +5816,21 @@
           <w:rFonts w:eastAsia="DejaVu Sans"/>
         </w:rPr>
       </w:pPr>
-      <w:bookmarkStart w:id="9" w:name="_Toc493499325"/>
+      <w:bookmarkStart w:id="8" w:name="_Toc493499325"/>
       <w:r>
         <w:rPr>
           <w:rFonts w:eastAsia="DejaVu Sans"/>
         </w:rPr>
         <w:t>Casos de Uso y Escenarios</w:t>
       </w:r>
+      <w:bookmarkEnd w:id="7"/>
       <w:bookmarkEnd w:id="8"/>
-      <w:bookmarkEnd w:id="9"/>
     </w:p>
     <w:p>
       <w:pPr>
         <w:pStyle w:val="TDC2"/>
         <w:spacing w:before="0"/>
-        <w:ind w:left="583" w:firstLine="0"/>
+        <w:ind w:hanging="220"/>
         <w:rPr>
           <w:rFonts w:eastAsiaTheme="minorEastAsia"/>
           <w:i w:val="0"/>
@@ -5851,21 +5849,551 @@
           <w:noProof/>
           <w:sz w:val="22"/>
           <w:szCs w:val="22"/>
-          <w:highlight w:val="yellow"/>
           <w:lang w:val="es-AR" w:eastAsia="es-AR"/>
         </w:rPr>
-        <w:t>COLOCAR LUEGO DE MODIFICADOS</w:t>
-      </w:r>
+        <w:t>Escenario ABM Servicio:</w:t>
+      </w:r>
+    </w:p>
+    <w:p>
+      <w:pPr>
+        <w:pStyle w:val="Prrafodelista"/>
+        <w:numPr>
+          <w:ilvl w:val="0"/>
+          <w:numId w:val="17"/>
+        </w:numPr>
+        <w:ind w:left="709" w:hanging="283"/>
+        <w:rPr>
+          <w:lang w:val="es-AR" w:eastAsia="es-AR"/>
+        </w:rPr>
+      </w:pPr>
+      <w:r>
+        <w:rPr>
+          <w:lang w:val="es-AR" w:eastAsia="es-AR"/>
+        </w:rPr>
+        <w:t>Habilitar servicio</w:t>
+      </w:r>
+    </w:p>
+    <w:p>
+      <w:pPr>
+        <w:pStyle w:val="Prrafodelista"/>
+        <w:numPr>
+          <w:ilvl w:val="0"/>
+          <w:numId w:val="17"/>
+        </w:numPr>
+        <w:ind w:left="709" w:hanging="283"/>
+        <w:rPr>
+          <w:lang w:val="es-AR" w:eastAsia="es-AR"/>
+        </w:rPr>
+      </w:pPr>
+      <w:r>
+        <w:rPr>
+          <w:lang w:val="es-AR" w:eastAsia="es-AR"/>
+        </w:rPr>
+        <w:t>Editar servicio</w:t>
+      </w:r>
+    </w:p>
+    <w:p>
+      <w:pPr>
+        <w:pStyle w:val="Prrafodelista"/>
+        <w:numPr>
+          <w:ilvl w:val="0"/>
+          <w:numId w:val="17"/>
+        </w:numPr>
+        <w:ind w:left="709" w:hanging="283"/>
+        <w:rPr>
+          <w:lang w:val="es-AR" w:eastAsia="es-AR"/>
+        </w:rPr>
+      </w:pPr>
+      <w:r>
+        <w:rPr>
+          <w:lang w:val="es-AR" w:eastAsia="es-AR"/>
+        </w:rPr>
+        <w:t>Asignar encargado a servicio</w:t>
+      </w:r>
+    </w:p>
+    <w:p>
+      <w:pPr>
+        <w:pStyle w:val="Prrafodelista"/>
+        <w:numPr>
+          <w:ilvl w:val="0"/>
+          <w:numId w:val="17"/>
+        </w:numPr>
+        <w:ind w:left="709" w:hanging="283"/>
+        <w:rPr>
+          <w:lang w:val="es-AR" w:eastAsia="es-AR"/>
+        </w:rPr>
+      </w:pPr>
+      <w:r>
+        <w:rPr>
+          <w:lang w:val="es-AR" w:eastAsia="es-AR"/>
+        </w:rPr>
+        <w:t>Deshabilitar servicio</w:t>
+      </w:r>
+    </w:p>
+    <w:p>
+      <w:pPr>
+        <w:pStyle w:val="Prrafodelista"/>
+        <w:numPr>
+          <w:ilvl w:val="0"/>
+          <w:numId w:val="17"/>
+        </w:numPr>
+        <w:ind w:left="709" w:hanging="283"/>
+        <w:rPr>
+          <w:lang w:val="es-AR" w:eastAsia="es-AR"/>
+        </w:rPr>
+      </w:pPr>
+      <w:proofErr w:type="spellStart"/>
+      <w:r>
+        <w:rPr>
+          <w:lang w:val="es-AR" w:eastAsia="es-AR"/>
+        </w:rPr>
+        <w:t>Login</w:t>
+      </w:r>
+      <w:proofErr w:type="spellEnd"/>
+    </w:p>
+    <w:p>
+      <w:pPr>
+        <w:rPr>
+          <w:lang w:val="es-AR" w:eastAsia="es-AR"/>
+        </w:rPr>
+      </w:pPr>
+      <w:r>
+        <w:rPr>
+          <w:lang w:val="es-AR" w:eastAsia="es-AR"/>
+        </w:rPr>
+        <w:t>Escenario ABM Valoración</w:t>
+      </w:r>
+    </w:p>
+    <w:p>
+      <w:pPr>
+        <w:pStyle w:val="Prrafodelista"/>
+        <w:numPr>
+          <w:ilvl w:val="0"/>
+          <w:numId w:val="17"/>
+        </w:numPr>
+        <w:rPr>
+          <w:lang w:val="es-AR" w:eastAsia="es-AR"/>
+        </w:rPr>
+      </w:pPr>
+      <w:r>
+        <w:rPr>
+          <w:lang w:val="es-AR" w:eastAsia="es-AR"/>
+        </w:rPr>
+        <w:t>Añadir opciones de valoración</w:t>
+      </w:r>
+    </w:p>
+    <w:p>
+      <w:pPr>
+        <w:pStyle w:val="Prrafodelista"/>
+        <w:numPr>
+          <w:ilvl w:val="0"/>
+          <w:numId w:val="17"/>
+        </w:numPr>
+        <w:rPr>
+          <w:lang w:val="es-AR" w:eastAsia="es-AR"/>
+        </w:rPr>
+      </w:pPr>
+      <w:r>
+        <w:rPr>
+          <w:lang w:val="es-AR" w:eastAsia="es-AR"/>
+        </w:rPr>
+        <w:t>Editar opciones de valoración</w:t>
+      </w:r>
+    </w:p>
+    <w:p>
+      <w:pPr>
+        <w:pStyle w:val="Prrafodelista"/>
+        <w:numPr>
+          <w:ilvl w:val="0"/>
+          <w:numId w:val="17"/>
+        </w:numPr>
+        <w:rPr>
+          <w:lang w:val="es-AR" w:eastAsia="es-AR"/>
+        </w:rPr>
+      </w:pPr>
+      <w:r>
+        <w:rPr>
+          <w:lang w:val="es-AR" w:eastAsia="es-AR"/>
+        </w:rPr>
+        <w:t>Eliminar opciones de valoración</w:t>
+      </w:r>
+    </w:p>
+    <w:p>
+      <w:pPr>
+        <w:pStyle w:val="Prrafodelista"/>
+        <w:numPr>
+          <w:ilvl w:val="0"/>
+          <w:numId w:val="17"/>
+        </w:numPr>
+        <w:rPr>
+          <w:lang w:val="es-AR" w:eastAsia="es-AR"/>
+        </w:rPr>
+      </w:pPr>
+      <w:r>
+        <w:rPr>
+          <w:lang w:val="es-AR" w:eastAsia="es-AR"/>
+        </w:rPr>
+        <w:t>Habilitar en sector</w:t>
+      </w:r>
+    </w:p>
+    <w:p>
+      <w:pPr>
+        <w:pStyle w:val="Prrafodelista"/>
+        <w:numPr>
+          <w:ilvl w:val="0"/>
+          <w:numId w:val="17"/>
+        </w:numPr>
+        <w:rPr>
+          <w:lang w:val="es-AR" w:eastAsia="es-AR"/>
+        </w:rPr>
+      </w:pPr>
+      <w:proofErr w:type="spellStart"/>
+      <w:r>
+        <w:rPr>
+          <w:lang w:val="es-AR" w:eastAsia="es-AR"/>
+        </w:rPr>
+        <w:t>Login</w:t>
+      </w:r>
+      <w:proofErr w:type="spellEnd"/>
+    </w:p>
+    <w:p>
+      <w:pPr>
+        <w:rPr>
+          <w:lang w:val="es-AR" w:eastAsia="es-AR"/>
+        </w:rPr>
+      </w:pPr>
+      <w:r>
+        <w:rPr>
+          <w:lang w:val="es-AR" w:eastAsia="es-AR"/>
+        </w:rPr>
+        <w:t>Escenario Realizar Valoración</w:t>
+      </w:r>
+    </w:p>
+    <w:p>
+      <w:pPr>
+        <w:pStyle w:val="Prrafodelista"/>
+        <w:numPr>
+          <w:ilvl w:val="0"/>
+          <w:numId w:val="17"/>
+        </w:numPr>
+        <w:rPr>
+          <w:lang w:val="es-AR" w:eastAsia="es-AR"/>
+        </w:rPr>
+      </w:pPr>
+      <w:r>
+        <w:rPr>
+          <w:lang w:val="es-AR" w:eastAsia="es-AR"/>
+        </w:rPr>
+        <w:lastRenderedPageBreak/>
+        <w:t>Realizar valoración</w:t>
+      </w:r>
+    </w:p>
+    <w:p>
+      <w:pPr>
+        <w:pStyle w:val="Prrafodelista"/>
+        <w:numPr>
+          <w:ilvl w:val="0"/>
+          <w:numId w:val="17"/>
+        </w:numPr>
+        <w:rPr>
+          <w:lang w:val="es-AR" w:eastAsia="es-AR"/>
+        </w:rPr>
+      </w:pPr>
+      <w:r>
+        <w:rPr>
+          <w:lang w:val="es-AR" w:eastAsia="es-AR"/>
+        </w:rPr>
+        <w:t>Agregar descripción</w:t>
+      </w:r>
+    </w:p>
+    <w:p>
+      <w:pPr>
+        <w:pStyle w:val="Prrafodelista"/>
+        <w:numPr>
+          <w:ilvl w:val="0"/>
+          <w:numId w:val="17"/>
+        </w:numPr>
+        <w:rPr>
+          <w:lang w:val="es-AR" w:eastAsia="es-AR"/>
+        </w:rPr>
+      </w:pPr>
+      <w:r>
+        <w:rPr>
+          <w:lang w:val="es-AR" w:eastAsia="es-AR"/>
+        </w:rPr>
+        <w:t>Registrar email</w:t>
+      </w:r>
+    </w:p>
+    <w:p>
+      <w:pPr>
+        <w:pStyle w:val="Prrafodelista"/>
+        <w:numPr>
+          <w:ilvl w:val="0"/>
+          <w:numId w:val="17"/>
+        </w:numPr>
+        <w:rPr>
+          <w:lang w:val="es-AR" w:eastAsia="es-AR"/>
+        </w:rPr>
+      </w:pPr>
+      <w:r>
+        <w:rPr>
+          <w:lang w:val="es-AR" w:eastAsia="es-AR"/>
+        </w:rPr>
+        <w:t>Agregar fotografía</w:t>
+      </w:r>
+    </w:p>
+    <w:p>
+      <w:pPr>
+        <w:pStyle w:val="Prrafodelista"/>
+        <w:numPr>
+          <w:ilvl w:val="0"/>
+          <w:numId w:val="17"/>
+        </w:numPr>
+        <w:rPr>
+          <w:lang w:val="es-AR" w:eastAsia="es-AR"/>
+        </w:rPr>
+      </w:pPr>
+      <w:r>
+        <w:rPr>
+          <w:lang w:val="es-AR" w:eastAsia="es-AR"/>
+        </w:rPr>
+        <w:t>Indicar ubicación</w:t>
+      </w:r>
+    </w:p>
+    <w:p>
+      <w:pPr>
+        <w:pStyle w:val="Prrafodelista"/>
+        <w:numPr>
+          <w:ilvl w:val="0"/>
+          <w:numId w:val="17"/>
+        </w:numPr>
+        <w:rPr>
+          <w:lang w:val="es-AR" w:eastAsia="es-AR"/>
+        </w:rPr>
+      </w:pPr>
+      <w:r>
+        <w:rPr>
+          <w:lang w:val="es-AR" w:eastAsia="es-AR"/>
+        </w:rPr>
+        <w:t>Escanear código QR</w:t>
+      </w:r>
+    </w:p>
+    <w:p>
+      <w:pPr>
+        <w:rPr>
+          <w:lang w:val="es-AR" w:eastAsia="es-AR"/>
+        </w:rPr>
+      </w:pPr>
+      <w:r>
+        <w:rPr>
+          <w:lang w:val="es-AR" w:eastAsia="es-AR"/>
+        </w:rPr>
+        <w:t>Escenario ABM Sector</w:t>
+      </w:r>
+    </w:p>
+    <w:p>
+      <w:pPr>
+        <w:pStyle w:val="Prrafodelista"/>
+        <w:numPr>
+          <w:ilvl w:val="0"/>
+          <w:numId w:val="17"/>
+        </w:numPr>
+        <w:rPr>
+          <w:lang w:val="es-AR" w:eastAsia="es-AR"/>
+        </w:rPr>
+      </w:pPr>
+      <w:r>
+        <w:rPr>
+          <w:lang w:val="es-AR" w:eastAsia="es-AR"/>
+        </w:rPr>
+        <w:t>Añadir Sector</w:t>
+      </w:r>
+    </w:p>
+    <w:p>
+      <w:pPr>
+        <w:pStyle w:val="Prrafodelista"/>
+        <w:numPr>
+          <w:ilvl w:val="0"/>
+          <w:numId w:val="17"/>
+        </w:numPr>
+        <w:rPr>
+          <w:lang w:val="es-AR" w:eastAsia="es-AR"/>
+        </w:rPr>
+      </w:pPr>
+      <w:r>
+        <w:rPr>
+          <w:lang w:val="es-AR" w:eastAsia="es-AR"/>
+        </w:rPr>
+        <w:t>Modificar Sector</w:t>
+      </w:r>
+    </w:p>
+    <w:p>
+      <w:pPr>
+        <w:pStyle w:val="Prrafodelista"/>
+        <w:numPr>
+          <w:ilvl w:val="0"/>
+          <w:numId w:val="17"/>
+        </w:numPr>
+        <w:rPr>
+          <w:lang w:val="es-AR" w:eastAsia="es-AR"/>
+        </w:rPr>
+      </w:pPr>
+      <w:r>
+        <w:rPr>
+          <w:lang w:val="es-AR" w:eastAsia="es-AR"/>
+        </w:rPr>
+        <w:t>Eliminar Sector</w:t>
+      </w:r>
+    </w:p>
+    <w:p>
+      <w:pPr>
+        <w:pStyle w:val="Prrafodelista"/>
+        <w:numPr>
+          <w:ilvl w:val="0"/>
+          <w:numId w:val="17"/>
+        </w:numPr>
+        <w:rPr>
+          <w:lang w:val="es-AR" w:eastAsia="es-AR"/>
+        </w:rPr>
+      </w:pPr>
+      <w:proofErr w:type="spellStart"/>
+      <w:r>
+        <w:rPr>
+          <w:lang w:val="es-AR" w:eastAsia="es-AR"/>
+        </w:rPr>
+        <w:t>Login</w:t>
+      </w:r>
+      <w:proofErr w:type="spellEnd"/>
+    </w:p>
+    <w:p>
+      <w:pPr>
+        <w:rPr>
+          <w:lang w:val="es-AR" w:eastAsia="es-AR"/>
+        </w:rPr>
+      </w:pPr>
+      <w:r>
+        <w:rPr>
+          <w:lang w:val="es-AR" w:eastAsia="es-AR"/>
+        </w:rPr>
+        <w:t>Escenario Atender Valoración</w:t>
+      </w:r>
+    </w:p>
+    <w:p>
+      <w:pPr>
+        <w:pStyle w:val="Prrafodelista"/>
+        <w:numPr>
+          <w:ilvl w:val="0"/>
+          <w:numId w:val="17"/>
+        </w:numPr>
+        <w:rPr>
+          <w:lang w:val="es-AR" w:eastAsia="es-AR"/>
+        </w:rPr>
+      </w:pPr>
+      <w:r>
+        <w:rPr>
+          <w:lang w:val="es-AR" w:eastAsia="es-AR"/>
+        </w:rPr>
+        <w:t>Atiende valoración</w:t>
+      </w:r>
+    </w:p>
+    <w:p>
+      <w:pPr>
+        <w:pStyle w:val="Prrafodelista"/>
+        <w:numPr>
+          <w:ilvl w:val="0"/>
+          <w:numId w:val="17"/>
+        </w:numPr>
+        <w:rPr>
+          <w:lang w:val="es-AR" w:eastAsia="es-AR"/>
+        </w:rPr>
+      </w:pPr>
+      <w:r>
+        <w:rPr>
+          <w:lang w:val="es-AR" w:eastAsia="es-AR"/>
+        </w:rPr>
+        <w:t>Realiza devolución</w:t>
+      </w:r>
+    </w:p>
+    <w:p>
+      <w:pPr>
+        <w:pStyle w:val="Prrafodelista"/>
+        <w:numPr>
+          <w:ilvl w:val="0"/>
+          <w:numId w:val="17"/>
+        </w:numPr>
+        <w:rPr>
+          <w:lang w:val="es-AR" w:eastAsia="es-AR"/>
+        </w:rPr>
+      </w:pPr>
+      <w:proofErr w:type="spellStart"/>
+      <w:r>
+        <w:rPr>
+          <w:lang w:val="es-AR" w:eastAsia="es-AR"/>
+        </w:rPr>
+        <w:t>Login</w:t>
+      </w:r>
+      <w:proofErr w:type="spellEnd"/>
+    </w:p>
+    <w:p>
+      <w:pPr>
+        <w:rPr>
+          <w:lang w:val="es-AR" w:eastAsia="es-AR"/>
+        </w:rPr>
+      </w:pPr>
+      <w:r>
+        <w:rPr>
+          <w:lang w:val="es-AR" w:eastAsia="es-AR"/>
+        </w:rPr>
+        <w:t>Escenario Generar Estadísticas</w:t>
+      </w:r>
+    </w:p>
+    <w:p>
+      <w:pPr>
+        <w:pStyle w:val="Prrafodelista"/>
+        <w:numPr>
+          <w:ilvl w:val="0"/>
+          <w:numId w:val="17"/>
+        </w:numPr>
+        <w:rPr>
+          <w:lang w:val="es-AR" w:eastAsia="es-AR"/>
+        </w:rPr>
+      </w:pPr>
+      <w:r>
+        <w:rPr>
+          <w:lang w:val="es-AR" w:eastAsia="es-AR"/>
+        </w:rPr>
+        <w:t>Genera estadística</w:t>
+      </w:r>
+    </w:p>
+    <w:p>
+      <w:pPr>
+        <w:pStyle w:val="Prrafodelista"/>
+        <w:numPr>
+          <w:ilvl w:val="0"/>
+          <w:numId w:val="17"/>
+        </w:numPr>
+        <w:rPr>
+          <w:lang w:val="es-AR" w:eastAsia="es-AR"/>
+        </w:rPr>
+      </w:pPr>
+      <w:proofErr w:type="spellStart"/>
+      <w:r>
+        <w:rPr>
+          <w:lang w:val="es-AR" w:eastAsia="es-AR"/>
+        </w:rPr>
+        <w:t>Login</w:t>
+      </w:r>
+      <w:proofErr w:type="spellEnd"/>
     </w:p>
     <w:p>
       <w:pPr>
         <w:pStyle w:val="PSI-Ttulo1"/>
       </w:pPr>
-      <w:bookmarkStart w:id="10" w:name="_Toc493499326"/>
+      <w:bookmarkStart w:id="9" w:name="_Toc493499326"/>
       <w:r>
         <w:t>Recursos</w:t>
       </w:r>
-      <w:bookmarkEnd w:id="10"/>
+      <w:bookmarkEnd w:id="9"/>
     </w:p>
     <w:p>
       <w:pPr>
@@ -6217,7 +6745,7 @@
       <w:pPr>
         <w:pStyle w:val="PSI-Ttulo1"/>
       </w:pPr>
-      <w:bookmarkStart w:id="11" w:name="_Toc493499327"/>
+      <w:bookmarkStart w:id="10" w:name="_Toc493499327"/>
       <w:r>
         <w:t>Evaluación</w:t>
       </w:r>
@@ -6225,9 +6753,14 @@
         <w:t xml:space="preserve"> </w:t>
       </w:r>
       <w:r>
-        <w:t>15-09-17</w:t>
-      </w:r>
+        <w:t>22</w:t>
+      </w:r>
+      <w:bookmarkStart w:id="11" w:name="_GoBack"/>
       <w:bookmarkEnd w:id="11"/>
+      <w:r>
+        <w:t>-09-17</w:t>
+      </w:r>
+      <w:bookmarkEnd w:id="10"/>
     </w:p>
     <w:p>
       <w:pPr>
@@ -6329,6 +6862,7 @@
           <w:highlight w:val="yellow"/>
           <w:lang w:val="es-AR"/>
         </w:rPr>
+        <w:lastRenderedPageBreak/>
         <w:t>Se logró llevar adelante dos entrevistas de las cuales se confecciono su respectivo documento, fueron suficientes para entender las necesidades y visión del cliente.</w:t>
       </w:r>
     </w:p>
@@ -6983,7 +7517,6 @@
           <w:rFonts w:asciiTheme="minorHAnsi" w:hAnsiTheme="minorHAnsi" w:cstheme="minorHAnsi"/>
           <w:color w:val="92D050"/>
         </w:rPr>
-        <w:lastRenderedPageBreak/>
         <w:t>Objetivos No A</w:t>
       </w:r>
       <w:r>
@@ -7159,6 +7692,7 @@
         <w:rPr>
           <w:lang w:val="es-AR"/>
         </w:rPr>
+        <w:lastRenderedPageBreak/>
         <w:t xml:space="preserve">De acuerdo al estado de completitud de esta iteración y en virtud de las tareas no </w:t>
       </w:r>
       <w:r>
@@ -7834,7 +8368,7 @@
                                         </pic:cNvPicPr>
                                       </pic:nvPicPr>
                                       <pic:blipFill>
-                                        <a:blip r:embed="rId2">
+                                        <a:blip r:embed="rId1">
                                           <a:extLst>
                                             <a:ext uri="{28A0092B-C50C-407E-A947-70E740481C1C}">
                                               <a14:useLocalDpi xmlns:a14="http://schemas.microsoft.com/office/drawing/2010/main" val="0"/>
@@ -12147,7 +12681,7 @@
 </file>
 
 <file path=customXml/itemProps2.xml><?xml version="1.0" encoding="utf-8"?>
-<ds:datastoreItem xmlns:ds="http://schemas.openxmlformats.org/officeDocument/2006/customXml" ds:itemID="{2D7B335B-1D0C-4144-9847-2D90217A40BF}">
+<ds:datastoreItem xmlns:ds="http://schemas.openxmlformats.org/officeDocument/2006/customXml" ds:itemID="{0B255653-34A1-4563-ABCF-D6253F569519}">
   <ds:schemaRefs>
     <ds:schemaRef ds:uri="http://schemas.openxmlformats.org/officeDocument/2006/bibliography"/>
   </ds:schemaRefs>

</xml_diff>

<commit_message>
Cambio de Nombre Plan a Propuesta de Desarrollo en Doc de Plan de Iteracion
Aparecia como Plan de desarrollo y era Propuesta de Desarrollo
</commit_message>
<xml_diff>
--- a/Gestion del Proyecto/Planificacion/Plan de Iteración -2- face Inicio.docx
+++ b/Gestion del Proyecto/Planificacion/Plan de Iteración -2- face Inicio.docx
@@ -1,6 +1,6 @@
 
 <file path=word/document.xml><?xml version="1.0" encoding="utf-8"?>
-<w:document xmlns:wpc="http://schemas.microsoft.com/office/word/2010/wordprocessingCanvas" xmlns:cx="http://schemas.microsoft.com/office/drawing/2014/chartex" xmlns:mc="http://schemas.openxmlformats.org/markup-compatibility/2006" xmlns:o="urn:schemas-microsoft-com:office:office" xmlns:r="http://schemas.openxmlformats.org/officeDocument/2006/relationships" xmlns:m="http://schemas.openxmlformats.org/officeDocument/2006/math" xmlns:v="urn:schemas-microsoft-com:vml" xmlns:wp14="http://schemas.microsoft.com/office/word/2010/wordprocessingDrawing" xmlns:wp="http://schemas.openxmlformats.org/drawingml/2006/wordprocessingDrawing" xmlns:w10="urn:schemas-microsoft-com:office:word" xmlns:w="http://schemas.openxmlformats.org/wordprocessingml/2006/main" xmlns:w14="http://schemas.microsoft.com/office/word/2010/wordml" xmlns:w15="http://schemas.microsoft.com/office/word/2012/wordml" xmlns:w16se="http://schemas.microsoft.com/office/word/2015/wordml/symex" xmlns:wpg="http://schemas.microsoft.com/office/word/2010/wordprocessingGroup" xmlns:wpi="http://schemas.microsoft.com/office/word/2010/wordprocessingInk" xmlns:wne="http://schemas.microsoft.com/office/word/2006/wordml" xmlns:wps="http://schemas.microsoft.com/office/word/2010/wordprocessingShape" mc:Ignorable="w14 w15 w16se wp14">
+<w:document xmlns:wpc="http://schemas.microsoft.com/office/word/2010/wordprocessingCanvas" xmlns:mc="http://schemas.openxmlformats.org/markup-compatibility/2006" xmlns:o="urn:schemas-microsoft-com:office:office" xmlns:r="http://schemas.openxmlformats.org/officeDocument/2006/relationships" xmlns:m="http://schemas.openxmlformats.org/officeDocument/2006/math" xmlns:v="urn:schemas-microsoft-com:vml" xmlns:wp14="http://schemas.microsoft.com/office/word/2010/wordprocessingDrawing" xmlns:wp="http://schemas.openxmlformats.org/drawingml/2006/wordprocessingDrawing" xmlns:w10="urn:schemas-microsoft-com:office:word" xmlns:w="http://schemas.openxmlformats.org/wordprocessingml/2006/main" xmlns:w14="http://schemas.microsoft.com/office/word/2010/wordml" xmlns:wpg="http://schemas.microsoft.com/office/word/2010/wordprocessingGroup" xmlns:wpi="http://schemas.microsoft.com/office/word/2010/wordprocessingInk" xmlns:wne="http://schemas.microsoft.com/office/word/2006/wordml" xmlns:wps="http://schemas.microsoft.com/office/word/2010/wordprocessingShape" mc:Ignorable="w14 wp14">
   <w:body>
     <w:sdt>
       <w:sdtPr>
@@ -38,7 +38,7 @@
               <w:noProof/>
               <w:sz w:val="72"/>
               <w:szCs w:val="72"/>
-              <w:lang w:val="en-US"/>
+              <w:lang w:val="es-AR" w:eastAsia="es-AR"/>
             </w:rPr>
             <mc:AlternateContent>
               <mc:Choice Requires="wpg">
@@ -216,7 +216,7 @@
                                     <w:r>
                                       <w:rPr>
                                         <w:noProof/>
-                                        <w:lang w:val="en-US"/>
+                                        <w:lang w:val="es-AR" w:eastAsia="es-AR"/>
                                       </w:rPr>
                                       <w:drawing>
                                         <wp:inline distT="0" distB="0" distL="0" distR="0" wp14:anchorId="030DC52C" wp14:editId="4251ED18">
@@ -236,7 +236,7 @@
                                                   </pic:cNvPicPr>
                                                 </pic:nvPicPr>
                                                 <pic:blipFill>
-                                                  <a:blip r:embed="rId9">
+                                                  <a:blip r:embed="rId10">
                                                     <a:extLst>
                                                       <a:ext uri="{28A0092B-C50C-407E-A947-70E740481C1C}">
                                                         <a14:useLocalDpi xmlns:a14="http://schemas.microsoft.com/office/drawing/2010/main" val="0"/>
@@ -325,7 +325,7 @@
                                       <w:noProof/>
                                       <w:sz w:val="72"/>
                                       <w:szCs w:val="72"/>
-                                      <w:lang w:val="en-US"/>
+                                      <w:lang w:val="es-AR" w:eastAsia="es-AR"/>
                                     </w:rPr>
                                     <w:drawing>
                                       <wp:inline distT="0" distB="0" distL="0" distR="0" wp14:anchorId="32E4BF38" wp14:editId="0C888563">
@@ -345,7 +345,7 @@
                                                 </pic:cNvPicPr>
                                               </pic:nvPicPr>
                                               <pic:blipFill>
-                                                <a:blip r:embed="rId10">
+                                                <a:blip r:embed="rId11">
                                                   <a:extLst>
                                                     <a:ext uri="{28A0092B-C50C-407E-A947-70E740481C1C}">
                                                       <a14:useLocalDpi xmlns:a14="http://schemas.microsoft.com/office/drawing/2010/main" val="0"/>
@@ -388,7 +388,7 @@
                   </wp:anchor>
                 </w:drawing>
               </mc:Choice>
-              <mc:Fallback>
+              <mc:Fallback xmlns:w16se="http://schemas.microsoft.com/office/word/2015/wordml/symex" xmlns:w15="http://schemas.microsoft.com/office/word/2012/wordml" xmlns:cx="http://schemas.microsoft.com/office/drawing/2014/chartex">
                 <w:pict>
                   <v:group w14:anchorId="1139AF5B" id="Grupo 4" o:spid="_x0000_s1026" style="position:absolute;margin-left:-99.3pt;margin-top:-112.4pt;width:637pt;height:882.6pt;z-index:251695104" coordsize="80899,112090" o:gfxdata="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">
                     <v:group id="Grupo 3" o:spid="_x0000_s1027" style="position:absolute;width:80899;height:112090" coordsize="80899,112090" o:gfxdata="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">
@@ -426,7 +426,7 @@
                                             </pic:cNvPicPr>
                                           </pic:nvPicPr>
                                           <pic:blipFill>
-                                            <a:blip r:embed="rId11">
+                                            <a:blip r:embed="rId12">
                                               <a:extLst>
                                                 <a:ext uri="{28A0092B-C50C-407E-A947-70E740481C1C}">
                                                   <a14:useLocalDpi xmlns:a14="http://schemas.microsoft.com/office/drawing/2010/main" val="0"/>
@@ -496,7 +496,7 @@
                                           </pic:cNvPicPr>
                                         </pic:nvPicPr>
                                         <pic:blipFill>
-                                          <a:blip r:embed="rId12">
+                                          <a:blip r:embed="rId13">
                                             <a:extLst>
                                               <a:ext uri="{28A0092B-C50C-407E-A947-70E740481C1C}">
                                                 <a14:useLocalDpi xmlns:a14="http://schemas.microsoft.com/office/drawing/2010/main" val="0"/>
@@ -758,7 +758,7 @@
           <w:r>
             <w:rPr>
               <w:noProof/>
-              <w:lang w:val="en-US"/>
+              <w:lang w:eastAsia="es-AR"/>
             </w:rPr>
             <mc:AlternateContent>
               <mc:Choice Requires="wps">
@@ -829,7 +829,7 @@
                                     <w:noProof/>
                                     <w:sz w:val="72"/>
                                     <w:szCs w:val="72"/>
-                                    <w:lang w:val="en-US"/>
+                                    <w:lang w:val="es-AR" w:eastAsia="es-AR"/>
                                   </w:rPr>
                                   <w:drawing>
                                     <wp:inline distT="0" distB="0" distL="0" distR="0" wp14:anchorId="18E9DE72" wp14:editId="5F0770E9">
@@ -849,7 +849,7 @@
                                               </pic:cNvPicPr>
                                             </pic:nvPicPr>
                                             <pic:blipFill>
-                                              <a:blip r:embed="rId10">
+                                              <a:blip r:embed="rId11">
                                                 <a:extLst>
                                                   <a:ext uri="{28A0092B-C50C-407E-A947-70E740481C1C}">
                                                     <a14:useLocalDpi xmlns:a14="http://schemas.microsoft.com/office/drawing/2010/main" val="0"/>
@@ -897,7 +897,7 @@
                   </wp:anchor>
                 </w:drawing>
               </mc:Choice>
-              <mc:Fallback>
+              <mc:Fallback xmlns:w16se="http://schemas.microsoft.com/office/word/2015/wordml/symex" xmlns:w15="http://schemas.microsoft.com/office/word/2012/wordml" xmlns:cx="http://schemas.microsoft.com/office/drawing/2014/chartex">
                 <w:pict>
                   <v:rect w14:anchorId="085BD0CF" id="Rectangle 31" o:spid="_x0000_s1033" style="position:absolute;left:0;text-align:left;margin-left:187.6pt;margin-top:471.8pt;width:229.65pt;height:310.85pt;z-index:251689984;visibility:visible;mso-wrap-style:square;mso-width-percent:0;mso-height-percent:0;mso-wrap-distance-left:9pt;mso-wrap-distance-top:0;mso-wrap-distance-right:9pt;mso-wrap-distance-bottom:0;mso-position-horizontal:absolute;mso-position-horizontal-relative:margin;mso-position-vertical:absolute;mso-position-vertical-relative:text;mso-width-percent:0;mso-height-percent:0;mso-width-relative:page;mso-height-relative:page;v-text-anchor:top" o:gfxdata="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" filled="f" stroked="f">
                     <v:textbox>
@@ -933,7 +933,7 @@
                                         </pic:cNvPicPr>
                                       </pic:nvPicPr>
                                       <pic:blipFill>
-                                        <a:blip r:embed="rId12">
+                                        <a:blip r:embed="rId13">
                                           <a:extLst>
                                             <a:ext uri="{28A0092B-C50C-407E-A947-70E740481C1C}">
                                               <a14:useLocalDpi xmlns:a14="http://schemas.microsoft.com/office/drawing/2010/main" val="0"/>
@@ -981,7 +981,7 @@
           <w:r>
             <w:rPr>
               <w:noProof/>
-              <w:lang w:val="en-US"/>
+              <w:lang w:eastAsia="es-AR"/>
             </w:rPr>
             <mc:AlternateContent>
               <mc:Choice Requires="wps">
@@ -1052,7 +1052,7 @@
                                     <w:noProof/>
                                     <w:sz w:val="72"/>
                                     <w:szCs w:val="72"/>
-                                    <w:lang w:val="en-US"/>
+                                    <w:lang w:val="es-AR" w:eastAsia="es-AR"/>
                                   </w:rPr>
                                   <w:drawing>
                                     <wp:inline distT="0" distB="0" distL="0" distR="0" wp14:anchorId="6EECFB87" wp14:editId="147A49CE">
@@ -1072,7 +1072,7 @@
                                               </pic:cNvPicPr>
                                             </pic:nvPicPr>
                                             <pic:blipFill>
-                                              <a:blip r:embed="rId10">
+                                              <a:blip r:embed="rId11">
                                                 <a:extLst>
                                                   <a:ext uri="{28A0092B-C50C-407E-A947-70E740481C1C}">
                                                     <a14:useLocalDpi xmlns:a14="http://schemas.microsoft.com/office/drawing/2010/main" val="0"/>
@@ -1120,7 +1120,7 @@
                   </wp:anchor>
                 </w:drawing>
               </mc:Choice>
-              <mc:Fallback>
+              <mc:Fallback xmlns:w16se="http://schemas.microsoft.com/office/word/2015/wordml/symex" xmlns:w15="http://schemas.microsoft.com/office/word/2012/wordml" xmlns:cx="http://schemas.microsoft.com/office/drawing/2014/chartex">
                 <w:pict>
                   <v:rect w14:anchorId="0163567D" id="_x0000_s1034" style="position:absolute;left:0;text-align:left;margin-left:187.6pt;margin-top:471.8pt;width:229.65pt;height:310.85pt;z-index:251692032;visibility:visible;mso-wrap-style:square;mso-width-percent:0;mso-height-percent:0;mso-wrap-distance-left:9pt;mso-wrap-distance-top:0;mso-wrap-distance-right:9pt;mso-wrap-distance-bottom:0;mso-position-horizontal:absolute;mso-position-horizontal-relative:margin;mso-position-vertical:absolute;mso-position-vertical-relative:text;mso-width-percent:0;mso-height-percent:0;mso-width-relative:page;mso-height-relative:page;v-text-anchor:top" o:gfxdata="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" filled="f" stroked="f">
                     <v:textbox>
@@ -1156,7 +1156,7 @@
                                         </pic:cNvPicPr>
                                       </pic:nvPicPr>
                                       <pic:blipFill>
-                                        <a:blip r:embed="rId12">
+                                        <a:blip r:embed="rId13">
                                           <a:extLst>
                                             <a:ext uri="{28A0092B-C50C-407E-A947-70E740481C1C}">
                                               <a14:useLocalDpi xmlns:a14="http://schemas.microsoft.com/office/drawing/2010/main" val="0"/>
@@ -1198,7 +1198,7 @@
           <w:r>
             <w:rPr>
               <w:noProof/>
-              <w:lang w:val="en-US"/>
+              <w:lang w:eastAsia="es-AR"/>
             </w:rPr>
             <mc:AlternateContent>
               <mc:Choice Requires="wps">
@@ -1269,7 +1269,7 @@
                                     <w:noProof/>
                                     <w:sz w:val="72"/>
                                     <w:szCs w:val="72"/>
-                                    <w:lang w:val="en-US"/>
+                                    <w:lang w:val="es-AR" w:eastAsia="es-AR"/>
                                   </w:rPr>
                                   <w:drawing>
                                     <wp:inline distT="0" distB="0" distL="0" distR="0" wp14:anchorId="2DF8B2D1" wp14:editId="38F0BEC3">
@@ -1289,7 +1289,7 @@
                                               </pic:cNvPicPr>
                                             </pic:nvPicPr>
                                             <pic:blipFill>
-                                              <a:blip r:embed="rId10">
+                                              <a:blip r:embed="rId11">
                                                 <a:extLst>
                                                   <a:ext uri="{28A0092B-C50C-407E-A947-70E740481C1C}">
                                                     <a14:useLocalDpi xmlns:a14="http://schemas.microsoft.com/office/drawing/2010/main" val="0"/>
@@ -1337,7 +1337,7 @@
                   </wp:anchor>
                 </w:drawing>
               </mc:Choice>
-              <mc:Fallback>
+              <mc:Fallback xmlns:w16se="http://schemas.microsoft.com/office/word/2015/wordml/symex" xmlns:w15="http://schemas.microsoft.com/office/word/2012/wordml" xmlns:cx="http://schemas.microsoft.com/office/drawing/2014/chartex">
                 <w:pict>
                   <v:rect w14:anchorId="3581A820" id="_x0000_s1035" style="position:absolute;left:0;text-align:left;margin-left:187.6pt;margin-top:471.8pt;width:229.65pt;height:310.85pt;z-index:251687936;visibility:visible;mso-wrap-style:square;mso-width-percent:0;mso-height-percent:0;mso-wrap-distance-left:9pt;mso-wrap-distance-top:0;mso-wrap-distance-right:9pt;mso-wrap-distance-bottom:0;mso-position-horizontal:absolute;mso-position-horizontal-relative:margin;mso-position-vertical:absolute;mso-position-vertical-relative:text;mso-width-percent:0;mso-height-percent:0;mso-width-relative:page;mso-height-relative:page;v-text-anchor:top" o:gfxdata="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" filled="f" stroked="f">
                     <v:textbox>
@@ -1373,7 +1373,7 @@
                                         </pic:cNvPicPr>
                                       </pic:nvPicPr>
                                       <pic:blipFill>
-                                        <a:blip r:embed="rId12">
+                                        <a:blip r:embed="rId13">
                                           <a:extLst>
                                             <a:ext uri="{28A0092B-C50C-407E-A947-70E740481C1C}">
                                               <a14:useLocalDpi xmlns:a14="http://schemas.microsoft.com/office/drawing/2010/main" val="0"/>
@@ -1424,7 +1424,7 @@
             <w:rPr>
               <w:noProof/>
               <w:color w:val="auto"/>
-              <w:lang w:val="en-US"/>
+              <w:lang w:eastAsia="es-AR"/>
             </w:rPr>
             <w:lastRenderedPageBreak/>
             <mc:AlternateContent>
@@ -1486,7 +1486,7 @@
                   </wp:anchor>
                 </w:drawing>
               </mc:Choice>
-              <mc:Fallback>
+              <mc:Fallback xmlns:w16se="http://schemas.microsoft.com/office/word/2015/wordml/symex" xmlns:w15="http://schemas.microsoft.com/office/word/2012/wordml" xmlns:cx="http://schemas.microsoft.com/office/drawing/2014/chartex">
                 <w:pict>
                   <v:rect w14:anchorId="38E241C5" id="Rectangle 17" o:spid="_x0000_s1026" style="position:absolute;margin-left:315.7pt;margin-top:-95.5pt;width:195.35pt;height:864.15pt;z-index:-251645952;visibility:visible;mso-wrap-style:square;mso-width-percent:0;mso-height-percent:0;mso-wrap-distance-left:9pt;mso-wrap-distance-top:0;mso-wrap-distance-right:9pt;mso-wrap-distance-bottom:0;mso-position-horizontal:absolute;mso-position-horizontal-relative:margin;mso-position-vertical:absolute;mso-position-vertical-relative:margin;mso-width-percent:0;mso-height-percent:0;mso-width-relative:page;mso-height-relative:page;v-text-anchor:top" o:gfxdata="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" fillcolor="#92d050" strokecolor="#ffc000">
                     <w10:wrap type="square" anchorx="margin" anchory="margin"/>
@@ -1499,7 +1499,7 @@
             <w:rPr>
               <w:noProof/>
               <w:color w:val="auto"/>
-              <w:lang w:val="en-US"/>
+              <w:lang w:eastAsia="es-AR"/>
             </w:rPr>
             <mc:AlternateContent>
               <mc:Choice Requires="wps">
@@ -1612,7 +1612,7 @@
                   </wp:anchor>
                 </w:drawing>
               </mc:Choice>
-              <mc:Fallback>
+              <mc:Fallback xmlns:w16se="http://schemas.microsoft.com/office/word/2015/wordml/symex" xmlns:w15="http://schemas.microsoft.com/office/word/2012/wordml" xmlns:cx="http://schemas.microsoft.com/office/drawing/2014/chartex">
                 <w:pict>
                   <v:shapetype w14:anchorId="7B753815" id="_x0000_t202" coordsize="21600,21600" o:spt="202" path="m,l,21600r21600,l21600,xe">
                     <v:stroke joinstyle="miter"/>
@@ -1719,7 +1719,7 @@
       <w:sdtContent>
         <w:p>
           <w:pPr>
-            <w:pStyle w:val="TtuloTDC"/>
+            <w:pStyle w:val="TtulodeTDC"/>
             <w:tabs>
               <w:tab w:val="left" w:pos="5954"/>
             </w:tabs>
@@ -3893,7 +3893,7 @@
     </w:p>
     <w:tbl>
       <w:tblPr>
-        <w:tblStyle w:val="Tabladecuadrcula2-nfasis3"/>
+        <w:tblStyle w:val="GridTable2Accent3"/>
         <w:tblW w:w="0" w:type="auto"/>
         <w:tblLayout w:type="fixed"/>
         <w:tblLook w:val="0420" w:firstRow="1" w:lastRow="0" w:firstColumn="0" w:lastColumn="0" w:noHBand="0" w:noVBand="1"/>
@@ -5580,7 +5580,21 @@
               <w:rPr>
                 <w:lang w:val="es-AR"/>
               </w:rPr>
-              <w:t>Plan de desarrollo</w:t>
+              <w:t>P</w:t>
+            </w:r>
+            <w:r>
+              <w:rPr>
+                <w:lang w:val="es-AR"/>
+              </w:rPr>
+              <w:t>ropuesta</w:t>
+            </w:r>
+            <w:bookmarkStart w:id="7" w:name="_GoBack"/>
+            <w:bookmarkEnd w:id="7"/>
+            <w:r>
+              <w:rPr>
+                <w:lang w:val="es-AR"/>
+              </w:rPr>
+              <w:t xml:space="preserve"> de desarrollo</w:t>
             </w:r>
           </w:p>
         </w:tc>
@@ -5807,7 +5821,7 @@
           <w:rFonts w:cstheme="minorHAnsi"/>
         </w:rPr>
       </w:pPr>
-      <w:bookmarkStart w:id="7" w:name="_Toc238197615"/>
+      <w:bookmarkStart w:id="8" w:name="_Toc238197615"/>
     </w:p>
     <w:p>
       <w:pPr>
@@ -5816,15 +5830,15 @@
           <w:rFonts w:eastAsia="DejaVu Sans"/>
         </w:rPr>
       </w:pPr>
-      <w:bookmarkStart w:id="8" w:name="_Toc493499325"/>
+      <w:bookmarkStart w:id="9" w:name="_Toc493499325"/>
       <w:r>
         <w:rPr>
           <w:rFonts w:eastAsia="DejaVu Sans"/>
         </w:rPr>
         <w:t>Casos de Uso y Escenarios</w:t>
       </w:r>
-      <w:bookmarkEnd w:id="7"/>
       <w:bookmarkEnd w:id="8"/>
+      <w:bookmarkEnd w:id="9"/>
     </w:p>
     <w:p>
       <w:pPr>
@@ -6389,11 +6403,11 @@
       <w:pPr>
         <w:pStyle w:val="PSI-Ttulo1"/>
       </w:pPr>
-      <w:bookmarkStart w:id="9" w:name="_Toc493499326"/>
+      <w:bookmarkStart w:id="10" w:name="_Toc493499326"/>
       <w:r>
         <w:t>Recursos</w:t>
       </w:r>
-      <w:bookmarkEnd w:id="9"/>
+      <w:bookmarkEnd w:id="10"/>
     </w:p>
     <w:p>
       <w:pPr>
@@ -6745,7 +6759,7 @@
       <w:pPr>
         <w:pStyle w:val="PSI-Ttulo1"/>
       </w:pPr>
-      <w:bookmarkStart w:id="10" w:name="_Toc493499327"/>
+      <w:bookmarkStart w:id="11" w:name="_Toc493499327"/>
       <w:r>
         <w:t>Evaluación</w:t>
       </w:r>
@@ -6755,12 +6769,10 @@
       <w:r>
         <w:t>22</w:t>
       </w:r>
-      <w:bookmarkStart w:id="11" w:name="_GoBack"/>
+      <w:r>
+        <w:t>-09-17</w:t>
+      </w:r>
       <w:bookmarkEnd w:id="11"/>
-      <w:r>
-        <w:t>-09-17</w:t>
-      </w:r>
-      <w:bookmarkEnd w:id="10"/>
     </w:p>
     <w:p>
       <w:pPr>
@@ -7807,8 +7819,8 @@
       </w:r>
     </w:p>
     <w:sectPr>
-      <w:headerReference w:type="default" r:id="rId13"/>
-      <w:footerReference w:type="default" r:id="rId14"/>
+      <w:headerReference w:type="default" r:id="rId14"/>
+      <w:footerReference w:type="default" r:id="rId15"/>
       <w:pgSz w:w="11906" w:h="16838"/>
       <w:pgMar w:top="1843" w:right="1701" w:bottom="1417" w:left="1701" w:header="567" w:footer="572" w:gutter="0"/>
       <w:cols w:space="708"/>
@@ -7820,7 +7832,7 @@
 </file>
 
 <file path=word/endnotes.xml><?xml version="1.0" encoding="utf-8"?>
-<w:endnotes xmlns:wpc="http://schemas.microsoft.com/office/word/2010/wordprocessingCanvas" xmlns:cx="http://schemas.microsoft.com/office/drawing/2014/chartex" xmlns:mc="http://schemas.openxmlformats.org/markup-compatibility/2006" xmlns:o="urn:schemas-microsoft-com:office:office" xmlns:r="http://schemas.openxmlformats.org/officeDocument/2006/relationships" xmlns:m="http://schemas.openxmlformats.org/officeDocument/2006/math" xmlns:v="urn:schemas-microsoft-com:vml" xmlns:wp14="http://schemas.microsoft.com/office/word/2010/wordprocessingDrawing" xmlns:wp="http://schemas.openxmlformats.org/drawingml/2006/wordprocessingDrawing" xmlns:w10="urn:schemas-microsoft-com:office:word" xmlns:w="http://schemas.openxmlformats.org/wordprocessingml/2006/main" xmlns:w14="http://schemas.microsoft.com/office/word/2010/wordml" xmlns:w15="http://schemas.microsoft.com/office/word/2012/wordml" xmlns:w16se="http://schemas.microsoft.com/office/word/2015/wordml/symex" xmlns:wpg="http://schemas.microsoft.com/office/word/2010/wordprocessingGroup" xmlns:wpi="http://schemas.microsoft.com/office/word/2010/wordprocessingInk" xmlns:wne="http://schemas.microsoft.com/office/word/2006/wordml" xmlns:wps="http://schemas.microsoft.com/office/word/2010/wordprocessingShape" mc:Ignorable="w14 w15 w16se wp14">
+<w:endnotes xmlns:wpc="http://schemas.microsoft.com/office/word/2010/wordprocessingCanvas" xmlns:mc="http://schemas.openxmlformats.org/markup-compatibility/2006" xmlns:o="urn:schemas-microsoft-com:office:office" xmlns:r="http://schemas.openxmlformats.org/officeDocument/2006/relationships" xmlns:m="http://schemas.openxmlformats.org/officeDocument/2006/math" xmlns:v="urn:schemas-microsoft-com:vml" xmlns:wp14="http://schemas.microsoft.com/office/word/2010/wordprocessingDrawing" xmlns:wp="http://schemas.openxmlformats.org/drawingml/2006/wordprocessingDrawing" xmlns:w10="urn:schemas-microsoft-com:office:word" xmlns:w="http://schemas.openxmlformats.org/wordprocessingml/2006/main" xmlns:w14="http://schemas.microsoft.com/office/word/2010/wordml" xmlns:wpg="http://schemas.microsoft.com/office/word/2010/wordprocessingGroup" xmlns:wpi="http://schemas.microsoft.com/office/word/2010/wordprocessingInk" xmlns:wne="http://schemas.microsoft.com/office/word/2006/wordml" xmlns:wps="http://schemas.microsoft.com/office/word/2010/wordprocessingShape" mc:Ignorable="w14 wp14">
   <w:endnote w:type="separator" w:id="-1">
     <w:p>
       <w:pPr>
@@ -7847,7 +7859,7 @@
 </file>
 
 <file path=word/footer1.xml><?xml version="1.0" encoding="utf-8"?>
-<w:ftr xmlns:wpc="http://schemas.microsoft.com/office/word/2010/wordprocessingCanvas" xmlns:cx="http://schemas.microsoft.com/office/drawing/2014/chartex" xmlns:mc="http://schemas.openxmlformats.org/markup-compatibility/2006" xmlns:o="urn:schemas-microsoft-com:office:office" xmlns:r="http://schemas.openxmlformats.org/officeDocument/2006/relationships" xmlns:m="http://schemas.openxmlformats.org/officeDocument/2006/math" xmlns:v="urn:schemas-microsoft-com:vml" xmlns:wp14="http://schemas.microsoft.com/office/word/2010/wordprocessingDrawing" xmlns:wp="http://schemas.openxmlformats.org/drawingml/2006/wordprocessingDrawing" xmlns:w10="urn:schemas-microsoft-com:office:word" xmlns:w="http://schemas.openxmlformats.org/wordprocessingml/2006/main" xmlns:w14="http://schemas.microsoft.com/office/word/2010/wordml" xmlns:w15="http://schemas.microsoft.com/office/word/2012/wordml" xmlns:w16se="http://schemas.microsoft.com/office/word/2015/wordml/symex" xmlns:wpg="http://schemas.microsoft.com/office/word/2010/wordprocessingGroup" xmlns:wpi="http://schemas.microsoft.com/office/word/2010/wordprocessingInk" xmlns:wne="http://schemas.microsoft.com/office/word/2006/wordml" xmlns:wps="http://schemas.microsoft.com/office/word/2010/wordprocessingShape" mc:Ignorable="w14 w15 w16se wp14">
+<w:ftr xmlns:wpc="http://schemas.microsoft.com/office/word/2010/wordprocessingCanvas" xmlns:mc="http://schemas.openxmlformats.org/markup-compatibility/2006" xmlns:o="urn:schemas-microsoft-com:office:office" xmlns:r="http://schemas.openxmlformats.org/officeDocument/2006/relationships" xmlns:m="http://schemas.openxmlformats.org/officeDocument/2006/math" xmlns:v="urn:schemas-microsoft-com:vml" xmlns:wp14="http://schemas.microsoft.com/office/word/2010/wordprocessingDrawing" xmlns:wp="http://schemas.openxmlformats.org/drawingml/2006/wordprocessingDrawing" xmlns:w10="urn:schemas-microsoft-com:office:word" xmlns:w="http://schemas.openxmlformats.org/wordprocessingml/2006/main" xmlns:w14="http://schemas.microsoft.com/office/word/2010/wordml" xmlns:wpg="http://schemas.microsoft.com/office/word/2010/wordprocessingGroup" xmlns:wpi="http://schemas.microsoft.com/office/word/2010/wordprocessingInk" xmlns:wne="http://schemas.microsoft.com/office/word/2006/wordml" xmlns:wps="http://schemas.microsoft.com/office/word/2010/wordprocessingShape" mc:Ignorable="w14 wp14">
   <w:p>
     <w:pPr>
       <w:pStyle w:val="Piedepgina"/>
@@ -7855,7 +7867,7 @@
     <w:r>
       <w:rPr>
         <w:noProof/>
-        <w:lang w:val="en-US"/>
+        <w:lang w:val="es-AR" w:eastAsia="es-AR"/>
       </w:rPr>
       <mc:AlternateContent>
         <mc:Choice Requires="wps">
@@ -7923,7 +7935,7 @@
                           <w:r>
                             <w:rPr>
                               <w:noProof/>
-                              <w:lang w:val="en-US"/>
+                              <w:lang w:val="es-AR" w:eastAsia="es-AR"/>
                             </w:rPr>
                             <w:drawing>
                               <wp:inline distT="0" distB="0" distL="0" distR="0" wp14:anchorId="09E12505" wp14:editId="1D55DC34">
@@ -7992,7 +8004,7 @@
             </wp:anchor>
           </w:drawing>
         </mc:Choice>
-        <mc:Fallback>
+        <mc:Fallback xmlns:w16se="http://schemas.microsoft.com/office/word/2015/wordml/symex" xmlns:w15="http://schemas.microsoft.com/office/word/2012/wordml" xmlns:cx="http://schemas.microsoft.com/office/drawing/2014/chartex">
           <w:pict>
             <v:rect w14:anchorId="0A933ED5" id="Rectangle 45" o:spid="_x0000_s1038" style="position:absolute;left:0;text-align:left;margin-left:-1.6pt;margin-top:-34.85pt;width:137.8pt;height:76.4pt;z-index:251665408;visibility:visible;mso-wrap-style:square;mso-width-percent:0;mso-height-percent:0;mso-wrap-distance-left:9pt;mso-wrap-distance-top:0;mso-wrap-distance-right:9pt;mso-wrap-distance-bottom:0;mso-position-horizontal:absolute;mso-position-horizontal-relative:page;mso-position-vertical:absolute;mso-position-vertical-relative:text;mso-width-percent:0;mso-height-percent:0;mso-width-relative:page;mso-height-relative:page;v-text-anchor:top" o:gfxdata="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" filled="f" stroked="f">
               <v:textbox style="mso-fit-shape-to-text:t">
@@ -8068,7 +8080,7 @@
     <w:r>
       <w:rPr>
         <w:noProof/>
-        <w:lang w:val="en-US"/>
+        <w:lang w:val="es-AR" w:eastAsia="es-AR"/>
       </w:rPr>
       <mc:AlternateContent>
         <mc:Choice Requires="wps">
@@ -8136,7 +8148,7 @@
                           <w:r>
                             <w:rPr>
                               <w:noProof/>
-                              <w:lang w:val="en-US"/>
+                              <w:lang w:val="es-AR" w:eastAsia="es-AR"/>
                             </w:rPr>
                             <w:drawing>
                               <wp:inline distT="0" distB="0" distL="0" distR="0" wp14:anchorId="0BFA4F87" wp14:editId="1CC9B634">
@@ -8205,7 +8217,7 @@
             </wp:anchor>
           </w:drawing>
         </mc:Choice>
-        <mc:Fallback>
+        <mc:Fallback xmlns:w16se="http://schemas.microsoft.com/office/word/2015/wordml/symex" xmlns:w15="http://schemas.microsoft.com/office/word/2012/wordml" xmlns:cx="http://schemas.microsoft.com/office/drawing/2014/chartex">
           <w:pict>
             <v:rect id="_x0000_s1039" style="position:absolute;left:0;text-align:left;margin-left:.9pt;margin-top:763.9pt;width:137.8pt;height:76.3pt;z-index:251663360;visibility:visible;mso-wrap-style:square;mso-width-percent:0;mso-height-percent:0;mso-wrap-distance-left:9pt;mso-wrap-distance-top:0;mso-wrap-distance-right:9pt;mso-wrap-distance-bottom:0;mso-position-horizontal:absolute;mso-position-horizontal-relative:text;mso-position-vertical:absolute;mso-position-vertical-relative:text;mso-width-percent:0;mso-height-percent:0;mso-width-relative:page;mso-height-relative:page;v-text-anchor:top" o:gfxdata="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" filled="f" stroked="f">
               <v:textbox style="mso-fit-shape-to-text:t">
@@ -8280,7 +8292,7 @@
     <w:r>
       <w:rPr>
         <w:noProof/>
-        <w:lang w:val="en-US"/>
+        <w:lang w:val="es-AR" w:eastAsia="es-AR"/>
       </w:rPr>
       <mc:AlternateContent>
         <mc:Choice Requires="wps">
@@ -8348,7 +8360,7 @@
                           <w:r>
                             <w:rPr>
                               <w:noProof/>
-                              <w:lang w:val="en-US"/>
+                              <w:lang w:val="es-AR" w:eastAsia="es-AR"/>
                             </w:rPr>
                             <w:drawing>
                               <wp:inline distT="0" distB="0" distL="0" distR="0" wp14:anchorId="7708B275" wp14:editId="23B324C6">
@@ -8417,7 +8429,7 @@
             </wp:anchor>
           </w:drawing>
         </mc:Choice>
-        <mc:Fallback>
+        <mc:Fallback xmlns:w16se="http://schemas.microsoft.com/office/word/2015/wordml/symex" xmlns:w15="http://schemas.microsoft.com/office/word/2012/wordml" xmlns:cx="http://schemas.microsoft.com/office/drawing/2014/chartex">
           <w:pict>
             <v:rect id="_x0000_s1040" style="position:absolute;left:0;text-align:left;margin-left:0;margin-top:763.9pt;width:137.8pt;height:76.3pt;z-index:251661312;visibility:visible;mso-wrap-style:square;mso-width-percent:0;mso-height-percent:0;mso-wrap-distance-left:9pt;mso-wrap-distance-top:0;mso-wrap-distance-right:9pt;mso-wrap-distance-bottom:0;mso-position-horizontal:absolute;mso-position-horizontal-relative:text;mso-position-vertical:absolute;mso-position-vertical-relative:text;mso-width-percent:0;mso-height-percent:0;mso-width-relative:page;mso-height-relative:page;v-text-anchor:top" o:gfxdata="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" filled="f" stroked="f">
               <v:textbox style="mso-fit-shape-to-text:t">
@@ -8494,7 +8506,7 @@
 </file>
 
 <file path=word/footnotes.xml><?xml version="1.0" encoding="utf-8"?>
-<w:footnotes xmlns:wpc="http://schemas.microsoft.com/office/word/2010/wordprocessingCanvas" xmlns:cx="http://schemas.microsoft.com/office/drawing/2014/chartex" xmlns:mc="http://schemas.openxmlformats.org/markup-compatibility/2006" xmlns:o="urn:schemas-microsoft-com:office:office" xmlns:r="http://schemas.openxmlformats.org/officeDocument/2006/relationships" xmlns:m="http://schemas.openxmlformats.org/officeDocument/2006/math" xmlns:v="urn:schemas-microsoft-com:vml" xmlns:wp14="http://schemas.microsoft.com/office/word/2010/wordprocessingDrawing" xmlns:wp="http://schemas.openxmlformats.org/drawingml/2006/wordprocessingDrawing" xmlns:w10="urn:schemas-microsoft-com:office:word" xmlns:w="http://schemas.openxmlformats.org/wordprocessingml/2006/main" xmlns:w14="http://schemas.microsoft.com/office/word/2010/wordml" xmlns:w15="http://schemas.microsoft.com/office/word/2012/wordml" xmlns:w16se="http://schemas.microsoft.com/office/word/2015/wordml/symex" xmlns:wpg="http://schemas.microsoft.com/office/word/2010/wordprocessingGroup" xmlns:wpi="http://schemas.microsoft.com/office/word/2010/wordprocessingInk" xmlns:wne="http://schemas.microsoft.com/office/word/2006/wordml" xmlns:wps="http://schemas.microsoft.com/office/word/2010/wordprocessingShape" mc:Ignorable="w14 w15 w16se wp14">
+<w:footnotes xmlns:wpc="http://schemas.microsoft.com/office/word/2010/wordprocessingCanvas" xmlns:mc="http://schemas.openxmlformats.org/markup-compatibility/2006" xmlns:o="urn:schemas-microsoft-com:office:office" xmlns:r="http://schemas.openxmlformats.org/officeDocument/2006/relationships" xmlns:m="http://schemas.openxmlformats.org/officeDocument/2006/math" xmlns:v="urn:schemas-microsoft-com:vml" xmlns:wp14="http://schemas.microsoft.com/office/word/2010/wordprocessingDrawing" xmlns:wp="http://schemas.openxmlformats.org/drawingml/2006/wordprocessingDrawing" xmlns:w10="urn:schemas-microsoft-com:office:word" xmlns:w="http://schemas.openxmlformats.org/wordprocessingml/2006/main" xmlns:w14="http://schemas.microsoft.com/office/word/2010/wordml" xmlns:wpg="http://schemas.microsoft.com/office/word/2010/wordprocessingGroup" xmlns:wpi="http://schemas.microsoft.com/office/word/2010/wordprocessingInk" xmlns:wne="http://schemas.microsoft.com/office/word/2006/wordml" xmlns:wps="http://schemas.microsoft.com/office/word/2010/wordprocessingShape" mc:Ignorable="w14 wp14">
   <w:footnote w:type="separator" w:id="-1">
     <w:p>
       <w:pPr>
@@ -8521,7 +8533,7 @@
 </file>
 
 <file path=word/header1.xml><?xml version="1.0" encoding="utf-8"?>
-<w:hdr xmlns:wpc="http://schemas.microsoft.com/office/word/2010/wordprocessingCanvas" xmlns:cx="http://schemas.microsoft.com/office/drawing/2014/chartex" xmlns:mc="http://schemas.openxmlformats.org/markup-compatibility/2006" xmlns:o="urn:schemas-microsoft-com:office:office" xmlns:r="http://schemas.openxmlformats.org/officeDocument/2006/relationships" xmlns:m="http://schemas.openxmlformats.org/officeDocument/2006/math" xmlns:v="urn:schemas-microsoft-com:vml" xmlns:wp14="http://schemas.microsoft.com/office/word/2010/wordprocessingDrawing" xmlns:wp="http://schemas.openxmlformats.org/drawingml/2006/wordprocessingDrawing" xmlns:w10="urn:schemas-microsoft-com:office:word" xmlns:w="http://schemas.openxmlformats.org/wordprocessingml/2006/main" xmlns:w14="http://schemas.microsoft.com/office/word/2010/wordml" xmlns:w15="http://schemas.microsoft.com/office/word/2012/wordml" xmlns:w16se="http://schemas.microsoft.com/office/word/2015/wordml/symex" xmlns:wpg="http://schemas.microsoft.com/office/word/2010/wordprocessingGroup" xmlns:wpi="http://schemas.microsoft.com/office/word/2010/wordprocessingInk" xmlns:wne="http://schemas.microsoft.com/office/word/2006/wordml" xmlns:wps="http://schemas.microsoft.com/office/word/2010/wordprocessingShape" mc:Ignorable="w14 w15 w16se wp14">
+<w:hdr xmlns:wpc="http://schemas.microsoft.com/office/word/2010/wordprocessingCanvas" xmlns:mc="http://schemas.openxmlformats.org/markup-compatibility/2006" xmlns:o="urn:schemas-microsoft-com:office:office" xmlns:r="http://schemas.openxmlformats.org/officeDocument/2006/relationships" xmlns:m="http://schemas.openxmlformats.org/officeDocument/2006/math" xmlns:v="urn:schemas-microsoft-com:vml" xmlns:wp14="http://schemas.microsoft.com/office/word/2010/wordprocessingDrawing" xmlns:wp="http://schemas.openxmlformats.org/drawingml/2006/wordprocessingDrawing" xmlns:w10="urn:schemas-microsoft-com:office:word" xmlns:w="http://schemas.openxmlformats.org/wordprocessingml/2006/main" xmlns:w14="http://schemas.microsoft.com/office/word/2010/wordml" xmlns:wpg="http://schemas.microsoft.com/office/word/2010/wordprocessingGroup" xmlns:wpi="http://schemas.microsoft.com/office/word/2010/wordprocessingInk" xmlns:wne="http://schemas.microsoft.com/office/word/2006/wordml" xmlns:wps="http://schemas.microsoft.com/office/word/2010/wordprocessingShape" mc:Ignorable="w14 wp14">
   <w:p>
     <w:pPr>
       <w:pStyle w:val="Encabezado"/>
@@ -8529,7 +8541,7 @@
     <w:r>
       <w:rPr>
         <w:noProof/>
-        <w:lang w:val="en-US"/>
+        <w:lang w:val="es-AR" w:eastAsia="es-AR"/>
       </w:rPr>
       <mc:AlternateContent>
         <mc:Choice Requires="wps">
@@ -8600,7 +8612,7 @@
                               <w:noProof/>
                               <w:sz w:val="72"/>
                               <w:szCs w:val="72"/>
-                              <w:lang w:val="en-US"/>
+                              <w:lang w:val="es-AR" w:eastAsia="es-AR"/>
                             </w:rPr>
                             <w:drawing>
                               <wp:inline distT="0" distB="0" distL="0" distR="0" wp14:anchorId="1BB8CDDD" wp14:editId="1BBE515B">
@@ -8668,7 +8680,7 @@
             </wp:anchor>
           </w:drawing>
         </mc:Choice>
-        <mc:Fallback>
+        <mc:Fallback xmlns:w16se="http://schemas.microsoft.com/office/word/2015/wordml/symex" xmlns:w15="http://schemas.microsoft.com/office/word/2012/wordml" xmlns:cx="http://schemas.microsoft.com/office/drawing/2014/chartex">
           <w:pict>
             <v:rect id="Rectangle 44" o:spid="_x0000_s1037" style="position:absolute;left:0;text-align:left;margin-left:163.65pt;margin-top:-35pt;width:98.45pt;height:102.35pt;z-index:251659264;visibility:visible;mso-wrap-style:square;mso-width-percent:0;mso-height-percent:0;mso-wrap-distance-left:9pt;mso-wrap-distance-top:0;mso-wrap-distance-right:9pt;mso-wrap-distance-bottom:0;mso-position-horizontal:absolute;mso-position-horizontal-relative:text;mso-position-vertical:absolute;mso-position-vertical-relative:text;mso-width-percent:0;mso-height-percent:0;mso-width-relative:page;mso-height-relative:page;v-text-anchor:top" o:gfxdata="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" filled="f" stroked="f">
               <v:textbox style="mso-fit-shape-to-text:t">
@@ -8747,8 +8759,8 @@
 </file>
 
 <file path=word/numbering.xml><?xml version="1.0" encoding="utf-8"?>
-<w:numbering xmlns:wpc="http://schemas.microsoft.com/office/word/2010/wordprocessingCanvas" xmlns:cx="http://schemas.microsoft.com/office/drawing/2014/chartex" xmlns:mc="http://schemas.openxmlformats.org/markup-compatibility/2006" xmlns:o="urn:schemas-microsoft-com:office:office" xmlns:r="http://schemas.openxmlformats.org/officeDocument/2006/relationships" xmlns:m="http://schemas.openxmlformats.org/officeDocument/2006/math" xmlns:v="urn:schemas-microsoft-com:vml" xmlns:wp14="http://schemas.microsoft.com/office/word/2010/wordprocessingDrawing" xmlns:wp="http://schemas.openxmlformats.org/drawingml/2006/wordprocessingDrawing" xmlns:w10="urn:schemas-microsoft-com:office:word" xmlns:w="http://schemas.openxmlformats.org/wordprocessingml/2006/main" xmlns:w14="http://schemas.microsoft.com/office/word/2010/wordml" xmlns:w15="http://schemas.microsoft.com/office/word/2012/wordml" xmlns:w16se="http://schemas.microsoft.com/office/word/2015/wordml/symex" xmlns:wpg="http://schemas.microsoft.com/office/word/2010/wordprocessingGroup" xmlns:wpi="http://schemas.microsoft.com/office/word/2010/wordprocessingInk" xmlns:wne="http://schemas.microsoft.com/office/word/2006/wordml" xmlns:wps="http://schemas.microsoft.com/office/word/2010/wordprocessingShape" mc:Ignorable="w14 w15 w16se wp14">
-  <w:abstractNum w:abstractNumId="0" w15:restartNumberingAfterBreak="0">
+<w:numbering xmlns:wpc="http://schemas.microsoft.com/office/word/2010/wordprocessingCanvas" xmlns:mc="http://schemas.openxmlformats.org/markup-compatibility/2006" xmlns:o="urn:schemas-microsoft-com:office:office" xmlns:r="http://schemas.openxmlformats.org/officeDocument/2006/relationships" xmlns:m="http://schemas.openxmlformats.org/officeDocument/2006/math" xmlns:v="urn:schemas-microsoft-com:vml" xmlns:wp14="http://schemas.microsoft.com/office/word/2010/wordprocessingDrawing" xmlns:wp="http://schemas.openxmlformats.org/drawingml/2006/wordprocessingDrawing" xmlns:w10="urn:schemas-microsoft-com:office:word" xmlns:w="http://schemas.openxmlformats.org/wordprocessingml/2006/main" xmlns:w14="http://schemas.microsoft.com/office/word/2010/wordml" xmlns:wpg="http://schemas.microsoft.com/office/word/2010/wordprocessingGroup" xmlns:wpi="http://schemas.microsoft.com/office/word/2010/wordprocessingInk" xmlns:wne="http://schemas.microsoft.com/office/word/2006/wordml" xmlns:wps="http://schemas.microsoft.com/office/word/2010/wordprocessingShape" mc:Ignorable="w14 wp14">
+  <w:abstractNum w:abstractNumId="0">
     <w:nsid w:val="00000003"/>
     <w:multiLevelType w:val="multilevel"/>
     <w:tmpl w:val="00000003"/>
@@ -8906,7 +8918,7 @@
       </w:rPr>
     </w:lvl>
   </w:abstractNum>
-  <w:abstractNum w:abstractNumId="1" w15:restartNumberingAfterBreak="0">
+  <w:abstractNum w:abstractNumId="1">
     <w:nsid w:val="00000004"/>
     <w:multiLevelType w:val="multilevel"/>
     <w:tmpl w:val="796A7516"/>
@@ -9064,7 +9076,7 @@
       </w:rPr>
     </w:lvl>
   </w:abstractNum>
-  <w:abstractNum w:abstractNumId="2" w15:restartNumberingAfterBreak="0">
+  <w:abstractNum w:abstractNumId="2">
     <w:nsid w:val="00000005"/>
     <w:multiLevelType w:val="multilevel"/>
     <w:tmpl w:val="00000005"/>
@@ -9222,7 +9234,7 @@
       </w:rPr>
     </w:lvl>
   </w:abstractNum>
-  <w:abstractNum w:abstractNumId="3" w15:restartNumberingAfterBreak="0">
+  <w:abstractNum w:abstractNumId="3">
     <w:nsid w:val="00000006"/>
     <w:multiLevelType w:val="multilevel"/>
     <w:tmpl w:val="00000006"/>
@@ -9380,7 +9392,7 @@
       </w:rPr>
     </w:lvl>
   </w:abstractNum>
-  <w:abstractNum w:abstractNumId="4" w15:restartNumberingAfterBreak="0">
+  <w:abstractNum w:abstractNumId="4">
     <w:nsid w:val="11EC450D"/>
     <w:multiLevelType w:val="hybridMultilevel"/>
     <w:tmpl w:val="8D1847A2"/>
@@ -9493,7 +9505,7 @@
       </w:rPr>
     </w:lvl>
   </w:abstractNum>
-  <w:abstractNum w:abstractNumId="5" w15:restartNumberingAfterBreak="0">
+  <w:abstractNum w:abstractNumId="5">
     <w:nsid w:val="2467456B"/>
     <w:multiLevelType w:val="hybridMultilevel"/>
     <w:tmpl w:val="0D166FBE"/>
@@ -9605,7 +9617,7 @@
       </w:rPr>
     </w:lvl>
   </w:abstractNum>
-  <w:abstractNum w:abstractNumId="6" w15:restartNumberingAfterBreak="0">
+  <w:abstractNum w:abstractNumId="6">
     <w:nsid w:val="255F5799"/>
     <w:multiLevelType w:val="hybridMultilevel"/>
     <w:tmpl w:val="B8F40458"/>
@@ -9691,7 +9703,7 @@
       </w:pPr>
     </w:lvl>
   </w:abstractNum>
-  <w:abstractNum w:abstractNumId="7" w15:restartNumberingAfterBreak="0">
+  <w:abstractNum w:abstractNumId="7">
     <w:nsid w:val="302D6732"/>
     <w:multiLevelType w:val="hybridMultilevel"/>
     <w:tmpl w:val="67FEF8B2"/>
@@ -9804,7 +9816,7 @@
       </w:rPr>
     </w:lvl>
   </w:abstractNum>
-  <w:abstractNum w:abstractNumId="8" w15:restartNumberingAfterBreak="0">
+  <w:abstractNum w:abstractNumId="8">
     <w:nsid w:val="487036EC"/>
     <w:multiLevelType w:val="hybridMultilevel"/>
     <w:tmpl w:val="BDFE724A"/>
@@ -9890,7 +9902,7 @@
       </w:pPr>
     </w:lvl>
   </w:abstractNum>
-  <w:abstractNum w:abstractNumId="9" w15:restartNumberingAfterBreak="0">
+  <w:abstractNum w:abstractNumId="9">
     <w:nsid w:val="518521F3"/>
     <w:multiLevelType w:val="hybridMultilevel"/>
     <w:tmpl w:val="24E4A1A6"/>
@@ -10003,7 +10015,7 @@
       </w:rPr>
     </w:lvl>
   </w:abstractNum>
-  <w:abstractNum w:abstractNumId="10" w15:restartNumberingAfterBreak="0">
+  <w:abstractNum w:abstractNumId="10">
     <w:nsid w:val="52D90BB8"/>
     <w:multiLevelType w:val="hybridMultilevel"/>
     <w:tmpl w:val="1D2461DE"/>
@@ -10117,7 +10129,7 @@
       </w:rPr>
     </w:lvl>
   </w:abstractNum>
-  <w:abstractNum w:abstractNumId="11" w15:restartNumberingAfterBreak="0">
+  <w:abstractNum w:abstractNumId="11">
     <w:nsid w:val="548E177D"/>
     <w:multiLevelType w:val="hybridMultilevel"/>
     <w:tmpl w:val="A88C859C"/>
@@ -10231,7 +10243,7 @@
       </w:rPr>
     </w:lvl>
   </w:abstractNum>
-  <w:abstractNum w:abstractNumId="12" w15:restartNumberingAfterBreak="0">
+  <w:abstractNum w:abstractNumId="12">
     <w:nsid w:val="57686FD4"/>
     <w:multiLevelType w:val="hybridMultilevel"/>
     <w:tmpl w:val="04CC7B74"/>
@@ -10344,7 +10356,7 @@
       </w:rPr>
     </w:lvl>
   </w:abstractNum>
-  <w:abstractNum w:abstractNumId="13" w15:restartNumberingAfterBreak="0">
+  <w:abstractNum w:abstractNumId="13">
     <w:nsid w:val="5B4C4C4B"/>
     <w:multiLevelType w:val="hybridMultilevel"/>
     <w:tmpl w:val="30384556"/>
@@ -10457,7 +10469,7 @@
       </w:rPr>
     </w:lvl>
   </w:abstractNum>
-  <w:abstractNum w:abstractNumId="14" w15:restartNumberingAfterBreak="0">
+  <w:abstractNum w:abstractNumId="14">
     <w:nsid w:val="5EC861E0"/>
     <w:multiLevelType w:val="hybridMultilevel"/>
     <w:tmpl w:val="26922D9C"/>
@@ -10571,7 +10583,7 @@
       </w:rPr>
     </w:lvl>
   </w:abstractNum>
-  <w:abstractNum w:abstractNumId="15" w15:restartNumberingAfterBreak="0">
+  <w:abstractNum w:abstractNumId="15">
     <w:nsid w:val="60AA1569"/>
     <w:multiLevelType w:val="hybridMultilevel"/>
     <w:tmpl w:val="2536D340"/>
@@ -10684,7 +10696,7 @@
       </w:rPr>
     </w:lvl>
   </w:abstractNum>
-  <w:abstractNum w:abstractNumId="16" w15:restartNumberingAfterBreak="0">
+  <w:abstractNum w:abstractNumId="16">
     <w:nsid w:val="708E589C"/>
     <w:multiLevelType w:val="multilevel"/>
     <w:tmpl w:val="381042DE"/>
@@ -10824,7 +10836,7 @@
       </w:rPr>
     </w:lvl>
   </w:abstractNum>
-  <w:abstractNum w:abstractNumId="17" w15:restartNumberingAfterBreak="0">
+  <w:abstractNum w:abstractNumId="17">
     <w:nsid w:val="7DD64906"/>
     <w:multiLevelType w:val="hybridMultilevel"/>
     <w:tmpl w:val="795E7434"/>
@@ -10938,7 +10950,7 @@
       </w:rPr>
     </w:lvl>
   </w:abstractNum>
-  <w:abstractNum w:abstractNumId="18" w15:restartNumberingAfterBreak="0">
+  <w:abstractNum w:abstractNumId="18">
     <w:nsid w:val="7EBC55E3"/>
     <w:multiLevelType w:val="hybridMultilevel"/>
     <w:tmpl w:val="68D07CCE"/>
@@ -11118,7 +11130,7 @@
 </file>
 
 <file path=word/styles.xml><?xml version="1.0" encoding="utf-8"?>
-<w:styles xmlns:mc="http://schemas.openxmlformats.org/markup-compatibility/2006" xmlns:r="http://schemas.openxmlformats.org/officeDocument/2006/relationships" xmlns:w="http://schemas.openxmlformats.org/wordprocessingml/2006/main" xmlns:w14="http://schemas.microsoft.com/office/word/2010/wordml" xmlns:w15="http://schemas.microsoft.com/office/word/2012/wordml" xmlns:w16se="http://schemas.microsoft.com/office/word/2015/wordml/symex" mc:Ignorable="w14 w15 w16se">
+<w:styles xmlns:mc="http://schemas.openxmlformats.org/markup-compatibility/2006" xmlns:r="http://schemas.openxmlformats.org/officeDocument/2006/relationships" xmlns:w="http://schemas.openxmlformats.org/wordprocessingml/2006/main" xmlns:w14="http://schemas.microsoft.com/office/word/2010/wordml" mc:Ignorable="w14">
   <w:docDefaults>
     <w:rPrDefault>
       <w:rPr>
@@ -11135,378 +11147,145 @@
       </w:pPr>
     </w:pPrDefault>
   </w:docDefaults>
-  <w:latentStyles w:defLockedState="0" w:defUIPriority="99" w:defSemiHidden="0" w:defUnhideWhenUsed="0" w:defQFormat="0" w:count="371">
-    <w:lsdException w:name="Normal" w:uiPriority="0" w:qFormat="1"/>
-    <w:lsdException w:name="heading 1" w:uiPriority="0" w:qFormat="1"/>
-    <w:lsdException w:name="heading 2" w:semiHidden="1" w:uiPriority="0" w:unhideWhenUsed="1" w:qFormat="1"/>
-    <w:lsdException w:name="heading 3" w:semiHidden="1" w:uiPriority="9" w:unhideWhenUsed="1" w:qFormat="1"/>
-    <w:lsdException w:name="heading 4" w:semiHidden="1" w:uiPriority="9" w:unhideWhenUsed="1" w:qFormat="1"/>
-    <w:lsdException w:name="heading 5" w:semiHidden="1" w:uiPriority="9" w:unhideWhenUsed="1" w:qFormat="1"/>
-    <w:lsdException w:name="heading 6" w:semiHidden="1" w:uiPriority="9" w:unhideWhenUsed="1" w:qFormat="1"/>
-    <w:lsdException w:name="heading 7" w:semiHidden="1" w:uiPriority="9" w:unhideWhenUsed="1" w:qFormat="1"/>
-    <w:lsdException w:name="heading 8" w:semiHidden="1" w:uiPriority="9" w:unhideWhenUsed="1" w:qFormat="1"/>
-    <w:lsdException w:name="heading 9" w:semiHidden="1" w:uiPriority="9" w:unhideWhenUsed="1" w:qFormat="1"/>
-    <w:lsdException w:name="index 1" w:semiHidden="1" w:unhideWhenUsed="1"/>
-    <w:lsdException w:name="index 2" w:semiHidden="1" w:unhideWhenUsed="1"/>
-    <w:lsdException w:name="index 3" w:semiHidden="1" w:unhideWhenUsed="1"/>
-    <w:lsdException w:name="index 4" w:semiHidden="1" w:unhideWhenUsed="1"/>
-    <w:lsdException w:name="index 5" w:semiHidden="1" w:unhideWhenUsed="1"/>
-    <w:lsdException w:name="index 6" w:semiHidden="1" w:unhideWhenUsed="1"/>
-    <w:lsdException w:name="index 7" w:semiHidden="1" w:unhideWhenUsed="1"/>
-    <w:lsdException w:name="index 8" w:semiHidden="1" w:unhideWhenUsed="1"/>
-    <w:lsdException w:name="index 9" w:semiHidden="1" w:unhideWhenUsed="1"/>
-    <w:lsdException w:name="toc 1" w:semiHidden="1" w:uiPriority="39" w:unhideWhenUsed="1" w:qFormat="1"/>
-    <w:lsdException w:name="toc 2" w:semiHidden="1" w:uiPriority="39" w:unhideWhenUsed="1" w:qFormat="1"/>
-    <w:lsdException w:name="toc 3" w:semiHidden="1" w:uiPriority="39" w:unhideWhenUsed="1" w:qFormat="1"/>
-    <w:lsdException w:name="toc 4" w:semiHidden="1" w:uiPriority="39" w:unhideWhenUsed="1"/>
-    <w:lsdException w:name="toc 5" w:semiHidden="1" w:uiPriority="39" w:unhideWhenUsed="1"/>
-    <w:lsdException w:name="toc 6" w:semiHidden="1" w:uiPriority="39" w:unhideWhenUsed="1"/>
-    <w:lsdException w:name="toc 7" w:semiHidden="1" w:uiPriority="39" w:unhideWhenUsed="1"/>
-    <w:lsdException w:name="toc 8" w:semiHidden="1" w:uiPriority="39" w:unhideWhenUsed="1"/>
-    <w:lsdException w:name="toc 9" w:semiHidden="1" w:uiPriority="39" w:unhideWhenUsed="1"/>
-    <w:lsdException w:name="Normal Indent" w:semiHidden="1" w:unhideWhenUsed="1"/>
-    <w:lsdException w:name="footnote text" w:semiHidden="1" w:unhideWhenUsed="1"/>
-    <w:lsdException w:name="annotation text" w:semiHidden="1" w:unhideWhenUsed="1"/>
-    <w:lsdException w:name="header" w:semiHidden="1" w:unhideWhenUsed="1"/>
-    <w:lsdException w:name="footer" w:semiHidden="1" w:unhideWhenUsed="1"/>
-    <w:lsdException w:name="index heading" w:semiHidden="1" w:unhideWhenUsed="1"/>
-    <w:lsdException w:name="caption" w:semiHidden="1" w:uiPriority="35" w:unhideWhenUsed="1" w:qFormat="1"/>
-    <w:lsdException w:name="table of figures" w:semiHidden="1" w:unhideWhenUsed="1"/>
-    <w:lsdException w:name="envelope address" w:semiHidden="1" w:unhideWhenUsed="1"/>
-    <w:lsdException w:name="envelope return" w:semiHidden="1" w:unhideWhenUsed="1"/>
-    <w:lsdException w:name="footnote reference" w:semiHidden="1" w:unhideWhenUsed="1"/>
-    <w:lsdException w:name="annotation reference" w:semiHidden="1" w:unhideWhenUsed="1"/>
-    <w:lsdException w:name="line number" w:semiHidden="1" w:unhideWhenUsed="1"/>
-    <w:lsdException w:name="page number" w:semiHidden="1" w:unhideWhenUsed="1"/>
-    <w:lsdException w:name="endnote reference" w:semiHidden="1" w:unhideWhenUsed="1"/>
-    <w:lsdException w:name="endnote text" w:semiHidden="1" w:unhideWhenUsed="1"/>
-    <w:lsdException w:name="table of authorities" w:semiHidden="1" w:unhideWhenUsed="1"/>
-    <w:lsdException w:name="macro" w:semiHidden="1" w:unhideWhenUsed="1"/>
-    <w:lsdException w:name="toa heading" w:semiHidden="1" w:unhideWhenUsed="1"/>
-    <w:lsdException w:name="List" w:semiHidden="1" w:unhideWhenUsed="1"/>
-    <w:lsdException w:name="List Bullet" w:semiHidden="1" w:unhideWhenUsed="1"/>
-    <w:lsdException w:name="List Number" w:semiHidden="1" w:unhideWhenUsed="1"/>
-    <w:lsdException w:name="List 2" w:semiHidden="1" w:unhideWhenUsed="1"/>
-    <w:lsdException w:name="List 3" w:semiHidden="1" w:unhideWhenUsed="1"/>
-    <w:lsdException w:name="List 4" w:semiHidden="1" w:unhideWhenUsed="1"/>
-    <w:lsdException w:name="List 5" w:semiHidden="1" w:unhideWhenUsed="1"/>
-    <w:lsdException w:name="List Bullet 2" w:semiHidden="1" w:unhideWhenUsed="1"/>
-    <w:lsdException w:name="List Bullet 3" w:semiHidden="1" w:unhideWhenUsed="1"/>
-    <w:lsdException w:name="List Bullet 4" w:semiHidden="1" w:unhideWhenUsed="1"/>
-    <w:lsdException w:name="List Bullet 5" w:semiHidden="1" w:unhideWhenUsed="1"/>
-    <w:lsdException w:name="List Number 2" w:semiHidden="1" w:unhideWhenUsed="1"/>
-    <w:lsdException w:name="List Number 3" w:semiHidden="1" w:unhideWhenUsed="1"/>
-    <w:lsdException w:name="List Number 4" w:semiHidden="1" w:unhideWhenUsed="1"/>
-    <w:lsdException w:name="List Number 5" w:semiHidden="1" w:unhideWhenUsed="1"/>
-    <w:lsdException w:name="Title" w:uiPriority="10" w:qFormat="1"/>
-    <w:lsdException w:name="Closing" w:semiHidden="1" w:unhideWhenUsed="1"/>
-    <w:lsdException w:name="Signature" w:semiHidden="1" w:unhideWhenUsed="1"/>
-    <w:lsdException w:name="Default Paragraph Font" w:semiHidden="1" w:uiPriority="1" w:unhideWhenUsed="1"/>
-    <w:lsdException w:name="Body Text" w:semiHidden="1" w:uiPriority="0" w:unhideWhenUsed="1"/>
-    <w:lsdException w:name="Body Text Indent" w:semiHidden="1" w:unhideWhenUsed="1"/>
-    <w:lsdException w:name="List Continue" w:semiHidden="1" w:unhideWhenUsed="1"/>
-    <w:lsdException w:name="List Continue 2" w:semiHidden="1" w:unhideWhenUsed="1"/>
-    <w:lsdException w:name="List Continue 3" w:semiHidden="1" w:unhideWhenUsed="1"/>
-    <w:lsdException w:name="List Continue 4" w:semiHidden="1" w:unhideWhenUsed="1"/>
-    <w:lsdException w:name="List Continue 5" w:semiHidden="1" w:unhideWhenUsed="1"/>
-    <w:lsdException w:name="Message Header" w:semiHidden="1" w:unhideWhenUsed="1"/>
-    <w:lsdException w:name="Subtitle" w:uiPriority="11" w:qFormat="1"/>
-    <w:lsdException w:name="Salutation" w:semiHidden="1" w:unhideWhenUsed="1"/>
-    <w:lsdException w:name="Date" w:semiHidden="1" w:unhideWhenUsed="1"/>
-    <w:lsdException w:name="Body Text First Indent" w:semiHidden="1" w:unhideWhenUsed="1"/>
-    <w:lsdException w:name="Body Text First Indent 2" w:semiHidden="1" w:unhideWhenUsed="1"/>
-    <w:lsdException w:name="Note Heading" w:semiHidden="1" w:unhideWhenUsed="1"/>
-    <w:lsdException w:name="Body Text 2" w:semiHidden="1" w:unhideWhenUsed="1"/>
-    <w:lsdException w:name="Body Text 3" w:semiHidden="1" w:unhideWhenUsed="1"/>
-    <w:lsdException w:name="Body Text Indent 2" w:semiHidden="1" w:unhideWhenUsed="1"/>
-    <w:lsdException w:name="Body Text Indent 3" w:semiHidden="1" w:unhideWhenUsed="1"/>
-    <w:lsdException w:name="Block Text" w:semiHidden="1" w:unhideWhenUsed="1"/>
-    <w:lsdException w:name="Hyperlink" w:semiHidden="1" w:unhideWhenUsed="1"/>
-    <w:lsdException w:name="FollowedHyperlink" w:semiHidden="1" w:unhideWhenUsed="1"/>
-    <w:lsdException w:name="Strong" w:uiPriority="22" w:qFormat="1"/>
-    <w:lsdException w:name="Emphasis" w:uiPriority="20" w:qFormat="1"/>
-    <w:lsdException w:name="Document Map" w:semiHidden="1" w:unhideWhenUsed="1"/>
-    <w:lsdException w:name="Plain Text" w:semiHidden="1" w:unhideWhenUsed="1"/>
-    <w:lsdException w:name="E-mail Signature" w:semiHidden="1" w:unhideWhenUsed="1"/>
-    <w:lsdException w:name="HTML Top of Form" w:semiHidden="1" w:unhideWhenUsed="1"/>
-    <w:lsdException w:name="HTML Bottom of Form" w:semiHidden="1" w:unhideWhenUsed="1"/>
-    <w:lsdException w:name="Normal (Web)" w:semiHidden="1" w:unhideWhenUsed="1"/>
-    <w:lsdException w:name="HTML Acronym" w:semiHidden="1" w:unhideWhenUsed="1"/>
-    <w:lsdException w:name="HTML Address" w:semiHidden="1" w:unhideWhenUsed="1"/>
-    <w:lsdException w:name="HTML Cite" w:semiHidden="1" w:unhideWhenUsed="1"/>
-    <w:lsdException w:name="HTML Code" w:semiHidden="1" w:unhideWhenUsed="1"/>
-    <w:lsdException w:name="HTML Definition" w:semiHidden="1" w:unhideWhenUsed="1"/>
-    <w:lsdException w:name="HTML Keyboard" w:semiHidden="1" w:unhideWhenUsed="1"/>
-    <w:lsdException w:name="HTML Preformatted" w:semiHidden="1" w:unhideWhenUsed="1"/>
-    <w:lsdException w:name="HTML Sample" w:semiHidden="1" w:unhideWhenUsed="1"/>
-    <w:lsdException w:name="HTML Typewriter" w:semiHidden="1" w:unhideWhenUsed="1"/>
-    <w:lsdException w:name="HTML Variable" w:semiHidden="1" w:unhideWhenUsed="1"/>
-    <w:lsdException w:name="Normal Table" w:semiHidden="1" w:unhideWhenUsed="1"/>
-    <w:lsdException w:name="annotation subject" w:semiHidden="1" w:unhideWhenUsed="1"/>
-    <w:lsdException w:name="No List" w:semiHidden="1" w:unhideWhenUsed="1"/>
-    <w:lsdException w:name="Outline List 1" w:semiHidden="1" w:unhideWhenUsed="1"/>
-    <w:lsdException w:name="Outline List 2" w:semiHidden="1" w:unhideWhenUsed="1"/>
-    <w:lsdException w:name="Outline List 3" w:semiHidden="1" w:unhideWhenUsed="1"/>
-    <w:lsdException w:name="Table Simple 1" w:semiHidden="1" w:unhideWhenUsed="1"/>
-    <w:lsdException w:name="Table Simple 2" w:semiHidden="1" w:unhideWhenUsed="1"/>
-    <w:lsdException w:name="Table Simple 3" w:semiHidden="1" w:unhideWhenUsed="1"/>
-    <w:lsdException w:name="Table Classic 1" w:semiHidden="1" w:unhideWhenUsed="1"/>
-    <w:lsdException w:name="Table Classic 2" w:semiHidden="1" w:unhideWhenUsed="1"/>
-    <w:lsdException w:name="Table Classic 3" w:semiHidden="1" w:unhideWhenUsed="1"/>
-    <w:lsdException w:name="Table Classic 4" w:semiHidden="1" w:unhideWhenUsed="1"/>
-    <w:lsdException w:name="Table Colorful 1" w:semiHidden="1" w:unhideWhenUsed="1"/>
-    <w:lsdException w:name="Table Colorful 2" w:semiHidden="1" w:unhideWhenUsed="1"/>
-    <w:lsdException w:name="Table Colorful 3" w:semiHidden="1" w:unhideWhenUsed="1"/>
-    <w:lsdException w:name="Table Columns 1" w:semiHidden="1" w:unhideWhenUsed="1"/>
-    <w:lsdException w:name="Table Columns 2" w:semiHidden="1" w:unhideWhenUsed="1"/>
-    <w:lsdException w:name="Table Columns 3" w:semiHidden="1" w:unhideWhenUsed="1"/>
-    <w:lsdException w:name="Table Columns 4" w:semiHidden="1" w:unhideWhenUsed="1"/>
-    <w:lsdException w:name="Table Columns 5" w:semiHidden="1" w:unhideWhenUsed="1"/>
-    <w:lsdException w:name="Table Grid 1" w:semiHidden="1" w:unhideWhenUsed="1"/>
-    <w:lsdException w:name="Table Grid 2" w:semiHidden="1" w:unhideWhenUsed="1"/>
-    <w:lsdException w:name="Table Grid 3" w:semiHidden="1" w:unhideWhenUsed="1"/>
-    <w:lsdException w:name="Table Grid 4" w:semiHidden="1" w:unhideWhenUsed="1"/>
-    <w:lsdException w:name="Table Grid 5" w:semiHidden="1" w:unhideWhenUsed="1"/>
-    <w:lsdException w:name="Table Grid 6" w:semiHidden="1" w:unhideWhenUsed="1"/>
-    <w:lsdException w:name="Table Grid 7" w:semiHidden="1" w:unhideWhenUsed="1"/>
-    <w:lsdException w:name="Table Grid 8" w:semiHidden="1" w:unhideWhenUsed="1"/>
-    <w:lsdException w:name="Table List 1" w:semiHidden="1" w:unhideWhenUsed="1"/>
-    <w:lsdException w:name="Table List 2" w:semiHidden="1" w:unhideWhenUsed="1"/>
-    <w:lsdException w:name="Table List 3" w:semiHidden="1" w:unhideWhenUsed="1"/>
-    <w:lsdException w:name="Table List 4" w:semiHidden="1" w:unhideWhenUsed="1"/>
-    <w:lsdException w:name="Table List 5" w:semiHidden="1" w:unhideWhenUsed="1"/>
-    <w:lsdException w:name="Table List 6" w:semiHidden="1" w:unhideWhenUsed="1"/>
-    <w:lsdException w:name="Table List 7" w:semiHidden="1" w:unhideWhenUsed="1"/>
-    <w:lsdException w:name="Table List 8" w:semiHidden="1" w:unhideWhenUsed="1"/>
-    <w:lsdException w:name="Table 3D effects 1" w:semiHidden="1" w:unhideWhenUsed="1"/>
-    <w:lsdException w:name="Table 3D effects 2" w:semiHidden="1" w:unhideWhenUsed="1"/>
-    <w:lsdException w:name="Table 3D effects 3" w:semiHidden="1" w:unhideWhenUsed="1"/>
-    <w:lsdException w:name="Table Contemporary" w:semiHidden="1" w:unhideWhenUsed="1"/>
-    <w:lsdException w:name="Table Elegant" w:semiHidden="1" w:unhideWhenUsed="1"/>
-    <w:lsdException w:name="Table Professional" w:semiHidden="1" w:unhideWhenUsed="1"/>
-    <w:lsdException w:name="Table Subtle 1" w:semiHidden="1" w:unhideWhenUsed="1"/>
-    <w:lsdException w:name="Table Subtle 2" w:semiHidden="1" w:unhideWhenUsed="1"/>
-    <w:lsdException w:name="Table Web 1" w:semiHidden="1" w:unhideWhenUsed="1"/>
-    <w:lsdException w:name="Table Web 2" w:semiHidden="1" w:unhideWhenUsed="1"/>
-    <w:lsdException w:name="Table Web 3" w:semiHidden="1" w:unhideWhenUsed="1"/>
-    <w:lsdException w:name="Balloon Text" w:semiHidden="1" w:unhideWhenUsed="1"/>
-    <w:lsdException w:name="Table Grid" w:uiPriority="0"/>
-    <w:lsdException w:name="Table Theme" w:semiHidden="1" w:unhideWhenUsed="1"/>
-    <w:lsdException w:name="Placeholder Text" w:semiHidden="1"/>
-    <w:lsdException w:name="No Spacing" w:uiPriority="1" w:qFormat="1"/>
-    <w:lsdException w:name="Light Shading" w:uiPriority="60"/>
-    <w:lsdException w:name="Light List" w:uiPriority="61"/>
-    <w:lsdException w:name="Light Grid" w:uiPriority="62"/>
-    <w:lsdException w:name="Medium Shading 1" w:uiPriority="63"/>
-    <w:lsdException w:name="Medium Shading 2" w:uiPriority="64"/>
-    <w:lsdException w:name="Medium List 1" w:uiPriority="65"/>
-    <w:lsdException w:name="Medium List 2" w:uiPriority="66"/>
-    <w:lsdException w:name="Medium Grid 1" w:uiPriority="67"/>
-    <w:lsdException w:name="Medium Grid 2" w:uiPriority="68"/>
-    <w:lsdException w:name="Medium Grid 3" w:uiPriority="69"/>
-    <w:lsdException w:name="Dark List" w:uiPriority="70"/>
-    <w:lsdException w:name="Colorful Shading" w:uiPriority="71"/>
-    <w:lsdException w:name="Colorful List" w:uiPriority="72"/>
-    <w:lsdException w:name="Colorful Grid" w:uiPriority="73"/>
-    <w:lsdException w:name="Light Shading Accent 1" w:uiPriority="60"/>
-    <w:lsdException w:name="Light List Accent 1" w:uiPriority="61"/>
-    <w:lsdException w:name="Light Grid Accent 1" w:uiPriority="62"/>
-    <w:lsdException w:name="Medium Shading 1 Accent 1" w:uiPriority="63"/>
-    <w:lsdException w:name="Medium Shading 2 Accent 1" w:uiPriority="64"/>
-    <w:lsdException w:name="Medium List 1 Accent 1" w:uiPriority="65"/>
-    <w:lsdException w:name="Revision" w:semiHidden="1"/>
-    <w:lsdException w:name="List Paragraph" w:uiPriority="34" w:qFormat="1"/>
-    <w:lsdException w:name="Quote" w:uiPriority="29" w:qFormat="1"/>
-    <w:lsdException w:name="Intense Quote" w:uiPriority="30" w:qFormat="1"/>
-    <w:lsdException w:name="Medium List 2 Accent 1" w:uiPriority="66"/>
-    <w:lsdException w:name="Medium Grid 1 Accent 1" w:uiPriority="67"/>
-    <w:lsdException w:name="Medium Grid 2 Accent 1" w:uiPriority="68"/>
-    <w:lsdException w:name="Medium Grid 3 Accent 1" w:uiPriority="69"/>
-    <w:lsdException w:name="Dark List Accent 1" w:uiPriority="70"/>
-    <w:lsdException w:name="Colorful Shading Accent 1" w:uiPriority="71"/>
-    <w:lsdException w:name="Colorful List Accent 1" w:uiPriority="72"/>
-    <w:lsdException w:name="Colorful Grid Accent 1" w:uiPriority="73"/>
-    <w:lsdException w:name="Light Shading Accent 2" w:uiPriority="60"/>
-    <w:lsdException w:name="Light List Accent 2" w:uiPriority="61"/>
-    <w:lsdException w:name="Light Grid Accent 2" w:uiPriority="62"/>
-    <w:lsdException w:name="Medium Shading 1 Accent 2" w:uiPriority="63"/>
-    <w:lsdException w:name="Medium Shading 2 Accent 2" w:uiPriority="64"/>
-    <w:lsdException w:name="Medium List 1 Accent 2" w:uiPriority="65"/>
-    <w:lsdException w:name="Medium List 2 Accent 2" w:uiPriority="66"/>
-    <w:lsdException w:name="Medium Grid 1 Accent 2" w:uiPriority="67"/>
-    <w:lsdException w:name="Medium Grid 2 Accent 2" w:uiPriority="68"/>
-    <w:lsdException w:name="Medium Grid 3 Accent 2" w:uiPriority="69"/>
-    <w:lsdException w:name="Dark List Accent 2" w:uiPriority="70"/>
-    <w:lsdException w:name="Colorful Shading Accent 2" w:uiPriority="71"/>
-    <w:lsdException w:name="Colorful List Accent 2" w:uiPriority="72"/>
-    <w:lsdException w:name="Colorful Grid Accent 2" w:uiPriority="73"/>
-    <w:lsdException w:name="Light Shading Accent 3" w:uiPriority="60"/>
-    <w:lsdException w:name="Light List Accent 3" w:uiPriority="61"/>
-    <w:lsdException w:name="Light Grid Accent 3" w:uiPriority="62"/>
-    <w:lsdException w:name="Medium Shading 1 Accent 3" w:uiPriority="63"/>
-    <w:lsdException w:name="Medium Shading 2 Accent 3" w:uiPriority="64"/>
-    <w:lsdException w:name="Medium List 1 Accent 3" w:uiPriority="65"/>
-    <w:lsdException w:name="Medium List 2 Accent 3" w:uiPriority="66"/>
-    <w:lsdException w:name="Medium Grid 1 Accent 3" w:uiPriority="67"/>
-    <w:lsdException w:name="Medium Grid 2 Accent 3" w:uiPriority="68"/>
-    <w:lsdException w:name="Medium Grid 3 Accent 3" w:uiPriority="69"/>
-    <w:lsdException w:name="Dark List Accent 3" w:uiPriority="70"/>
-    <w:lsdException w:name="Colorful Shading Accent 3" w:uiPriority="71"/>
-    <w:lsdException w:name="Colorful List Accent 3" w:uiPriority="72"/>
-    <w:lsdException w:name="Colorful Grid Accent 3" w:uiPriority="73"/>
-    <w:lsdException w:name="Light Shading Accent 4" w:uiPriority="60"/>
-    <w:lsdException w:name="Light List Accent 4" w:uiPriority="61"/>
-    <w:lsdException w:name="Light Grid Accent 4" w:uiPriority="62"/>
-    <w:lsdException w:name="Medium Shading 1 Accent 4" w:uiPriority="63"/>
-    <w:lsdException w:name="Medium Shading 2 Accent 4" w:uiPriority="64"/>
-    <w:lsdException w:name="Medium List 1 Accent 4" w:uiPriority="65"/>
-    <w:lsdException w:name="Medium List 2 Accent 4" w:uiPriority="66"/>
-    <w:lsdException w:name="Medium Grid 1 Accent 4" w:uiPriority="67"/>
-    <w:lsdException w:name="Medium Grid 2 Accent 4" w:uiPriority="68"/>
-    <w:lsdException w:name="Medium Grid 3 Accent 4" w:uiPriority="69"/>
-    <w:lsdException w:name="Dark List Accent 4" w:uiPriority="70"/>
-    <w:lsdException w:name="Colorful Shading Accent 4" w:uiPriority="71"/>
-    <w:lsdException w:name="Colorful List Accent 4" w:uiPriority="72"/>
-    <w:lsdException w:name="Colorful Grid Accent 4" w:uiPriority="73"/>
-    <w:lsdException w:name="Light Shading Accent 5" w:uiPriority="60"/>
-    <w:lsdException w:name="Light List Accent 5" w:uiPriority="61"/>
-    <w:lsdException w:name="Light Grid Accent 5" w:uiPriority="62"/>
-    <w:lsdException w:name="Medium Shading 1 Accent 5" w:uiPriority="63"/>
-    <w:lsdException w:name="Medium Shading 2 Accent 5" w:uiPriority="64"/>
-    <w:lsdException w:name="Medium List 1 Accent 5" w:uiPriority="65"/>
-    <w:lsdException w:name="Medium List 2 Accent 5" w:uiPriority="66"/>
-    <w:lsdException w:name="Medium Grid 1 Accent 5" w:uiPriority="67"/>
-    <w:lsdException w:name="Medium Grid 2 Accent 5" w:uiPriority="68"/>
-    <w:lsdException w:name="Medium Grid 3 Accent 5" w:uiPriority="69"/>
-    <w:lsdException w:name="Dark List Accent 5" w:uiPriority="70"/>
-    <w:lsdException w:name="Colorful Shading Accent 5" w:uiPriority="71"/>
-    <w:lsdException w:name="Colorful List Accent 5" w:uiPriority="72"/>
-    <w:lsdException w:name="Colorful Grid Accent 5" w:uiPriority="73"/>
-    <w:lsdException w:name="Light Shading Accent 6" w:uiPriority="60"/>
-    <w:lsdException w:name="Light List Accent 6" w:uiPriority="61"/>
-    <w:lsdException w:name="Light Grid Accent 6" w:uiPriority="62"/>
-    <w:lsdException w:name="Medium Shading 1 Accent 6" w:uiPriority="63"/>
-    <w:lsdException w:name="Medium Shading 2 Accent 6" w:uiPriority="64"/>
-    <w:lsdException w:name="Medium List 1 Accent 6" w:uiPriority="65"/>
-    <w:lsdException w:name="Medium List 2 Accent 6" w:uiPriority="66"/>
-    <w:lsdException w:name="Medium Grid 1 Accent 6" w:uiPriority="67"/>
-    <w:lsdException w:name="Medium Grid 2 Accent 6" w:uiPriority="68"/>
-    <w:lsdException w:name="Medium Grid 3 Accent 6" w:uiPriority="69"/>
-    <w:lsdException w:name="Dark List Accent 6" w:uiPriority="70"/>
-    <w:lsdException w:name="Colorful Shading Accent 6" w:uiPriority="71"/>
-    <w:lsdException w:name="Colorful List Accent 6" w:uiPriority="72"/>
-    <w:lsdException w:name="Colorful Grid Accent 6" w:uiPriority="73"/>
-    <w:lsdException w:name="Subtle Emphasis" w:uiPriority="19" w:qFormat="1"/>
-    <w:lsdException w:name="Intense Emphasis" w:uiPriority="21" w:qFormat="1"/>
-    <w:lsdException w:name="Subtle Reference" w:uiPriority="31" w:qFormat="1"/>
-    <w:lsdException w:name="Intense Reference" w:uiPriority="32" w:qFormat="1"/>
-    <w:lsdException w:name="Book Title" w:uiPriority="33" w:qFormat="1"/>
-    <w:lsdException w:name="Bibliography" w:semiHidden="1" w:uiPriority="37" w:unhideWhenUsed="1"/>
-    <w:lsdException w:name="TOC Heading" w:semiHidden="1" w:uiPriority="39" w:unhideWhenUsed="1" w:qFormat="1"/>
-    <w:lsdException w:name="Plain Table 1" w:uiPriority="41"/>
-    <w:lsdException w:name="Plain Table 2" w:uiPriority="42"/>
-    <w:lsdException w:name="Plain Table 3" w:uiPriority="43"/>
-    <w:lsdException w:name="Plain Table 4" w:uiPriority="44"/>
-    <w:lsdException w:name="Plain Table 5" w:uiPriority="45"/>
-    <w:lsdException w:name="Grid Table Light" w:uiPriority="40"/>
-    <w:lsdException w:name="Grid Table 1 Light" w:uiPriority="46"/>
-    <w:lsdException w:name="Grid Table 2" w:uiPriority="47"/>
-    <w:lsdException w:name="Grid Table 3" w:uiPriority="48"/>
-    <w:lsdException w:name="Grid Table 4" w:uiPriority="49"/>
-    <w:lsdException w:name="Grid Table 5 Dark" w:uiPriority="50"/>
-    <w:lsdException w:name="Grid Table 6 Colorful" w:uiPriority="51"/>
-    <w:lsdException w:name="Grid Table 7 Colorful" w:uiPriority="52"/>
-    <w:lsdException w:name="Grid Table 1 Light Accent 1" w:uiPriority="46"/>
-    <w:lsdException w:name="Grid Table 2 Accent 1" w:uiPriority="47"/>
-    <w:lsdException w:name="Grid Table 3 Accent 1" w:uiPriority="48"/>
-    <w:lsdException w:name="Grid Table 4 Accent 1" w:uiPriority="49"/>
-    <w:lsdException w:name="Grid Table 5 Dark Accent 1" w:uiPriority="50"/>
-    <w:lsdException w:name="Grid Table 6 Colorful Accent 1" w:uiPriority="51"/>
-    <w:lsdException w:name="Grid Table 7 Colorful Accent 1" w:uiPriority="52"/>
-    <w:lsdException w:name="Grid Table 1 Light Accent 2" w:uiPriority="46"/>
-    <w:lsdException w:name="Grid Table 2 Accent 2" w:uiPriority="47"/>
-    <w:lsdException w:name="Grid Table 3 Accent 2" w:uiPriority="48"/>
-    <w:lsdException w:name="Grid Table 4 Accent 2" w:uiPriority="49"/>
-    <w:lsdException w:name="Grid Table 5 Dark Accent 2" w:uiPriority="50"/>
-    <w:lsdException w:name="Grid Table 6 Colorful Accent 2" w:uiPriority="51"/>
-    <w:lsdException w:name="Grid Table 7 Colorful Accent 2" w:uiPriority="52"/>
-    <w:lsdException w:name="Grid Table 1 Light Accent 3" w:uiPriority="46"/>
-    <w:lsdException w:name="Grid Table 2 Accent 3" w:uiPriority="47"/>
-    <w:lsdException w:name="Grid Table 3 Accent 3" w:uiPriority="48"/>
-    <w:lsdException w:name="Grid Table 4 Accent 3" w:uiPriority="49"/>
-    <w:lsdException w:name="Grid Table 5 Dark Accent 3" w:uiPriority="50"/>
-    <w:lsdException w:name="Grid Table 6 Colorful Accent 3" w:uiPriority="51"/>
-    <w:lsdException w:name="Grid Table 7 Colorful Accent 3" w:uiPriority="52"/>
-    <w:lsdException w:name="Grid Table 1 Light Accent 4" w:uiPriority="46"/>
-    <w:lsdException w:name="Grid Table 2 Accent 4" w:uiPriority="47"/>
-    <w:lsdException w:name="Grid Table 3 Accent 4" w:uiPriority="48"/>
-    <w:lsdException w:name="Grid Table 4 Accent 4" w:uiPriority="49"/>
-    <w:lsdException w:name="Grid Table 5 Dark Accent 4" w:uiPriority="50"/>
-    <w:lsdException w:name="Grid Table 6 Colorful Accent 4" w:uiPriority="51"/>
-    <w:lsdException w:name="Grid Table 7 Colorful Accent 4" w:uiPriority="52"/>
-    <w:lsdException w:name="Grid Table 1 Light Accent 5" w:uiPriority="46"/>
-    <w:lsdException w:name="Grid Table 2 Accent 5" w:uiPriority="47"/>
-    <w:lsdException w:name="Grid Table 3 Accent 5" w:uiPriority="48"/>
-    <w:lsdException w:name="Grid Table 4 Accent 5" w:uiPriority="49"/>
-    <w:lsdException w:name="Grid Table 5 Dark Accent 5" w:uiPriority="50"/>
-    <w:lsdException w:name="Grid Table 6 Colorful Accent 5" w:uiPriority="51"/>
-    <w:lsdException w:name="Grid Table 7 Colorful Accent 5" w:uiPriority="52"/>
-    <w:lsdException w:name="Grid Table 1 Light Accent 6" w:uiPriority="46"/>
-    <w:lsdException w:name="Grid Table 2 Accent 6" w:uiPriority="47"/>
-    <w:lsdException w:name="Grid Table 3 Accent 6" w:uiPriority="48"/>
-    <w:lsdException w:name="Grid Table 4 Accent 6" w:uiPriority="49"/>
-    <w:lsdException w:name="Grid Table 5 Dark Accent 6" w:uiPriority="50"/>
-    <w:lsdException w:name="Grid Table 6 Colorful Accent 6" w:uiPriority="51"/>
-    <w:lsdException w:name="Grid Table 7 Colorful Accent 6" w:uiPriority="52"/>
-    <w:lsdException w:name="List Table 1 Light" w:uiPriority="46"/>
-    <w:lsdException w:name="List Table 2" w:uiPriority="47"/>
-    <w:lsdException w:name="List Table 3" w:uiPriority="48"/>
-    <w:lsdException w:name="List Table 4" w:uiPriority="49"/>
-    <w:lsdException w:name="List Table 5 Dark" w:uiPriority="50"/>
-    <w:lsdException w:name="List Table 6 Colorful" w:uiPriority="51"/>
-    <w:lsdException w:name="List Table 7 Colorful" w:uiPriority="52"/>
-    <w:lsdException w:name="List Table 1 Light Accent 1" w:uiPriority="46"/>
-    <w:lsdException w:name="List Table 2 Accent 1" w:uiPriority="47"/>
-    <w:lsdException w:name="List Table 3 Accent 1" w:uiPriority="48"/>
-    <w:lsdException w:name="List Table 4 Accent 1" w:uiPriority="49"/>
-    <w:lsdException w:name="List Table 5 Dark Accent 1" w:uiPriority="50"/>
-    <w:lsdException w:name="List Table 6 Colorful Accent 1" w:uiPriority="51"/>
-    <w:lsdException w:name="List Table 7 Colorful Accent 1" w:uiPriority="52"/>
-    <w:lsdException w:name="List Table 1 Light Accent 2" w:uiPriority="46"/>
-    <w:lsdException w:name="List Table 2 Accent 2" w:uiPriority="47"/>
-    <w:lsdException w:name="List Table 3 Accent 2" w:uiPriority="48"/>
-    <w:lsdException w:name="List Table 4 Accent 2" w:uiPriority="49"/>
-    <w:lsdException w:name="List Table 5 Dark Accent 2" w:uiPriority="50"/>
-    <w:lsdException w:name="List Table 6 Colorful Accent 2" w:uiPriority="51"/>
-    <w:lsdException w:name="List Table 7 Colorful Accent 2" w:uiPriority="52"/>
-    <w:lsdException w:name="List Table 1 Light Accent 3" w:uiPriority="46"/>
-    <w:lsdException w:name="List Table 2 Accent 3" w:uiPriority="47"/>
-    <w:lsdException w:name="List Table 3 Accent 3" w:uiPriority="48"/>
-    <w:lsdException w:name="List Table 4 Accent 3" w:uiPriority="49"/>
-    <w:lsdException w:name="List Table 5 Dark Accent 3" w:uiPriority="50"/>
-    <w:lsdException w:name="List Table 6 Colorful Accent 3" w:uiPriority="51"/>
-    <w:lsdException w:name="List Table 7 Colorful Accent 3" w:uiPriority="52"/>
-    <w:lsdException w:name="List Table 1 Light Accent 4" w:uiPriority="46"/>
-    <w:lsdException w:name="List Table 2 Accent 4" w:uiPriority="47"/>
-    <w:lsdException w:name="List Table 3 Accent 4" w:uiPriority="48"/>
-    <w:lsdException w:name="List Table 4 Accent 4" w:uiPriority="49"/>
-    <w:lsdException w:name="List Table 5 Dark Accent 4" w:uiPriority="50"/>
-    <w:lsdException w:name="List Table 6 Colorful Accent 4" w:uiPriority="51"/>
-    <w:lsdException w:name="List Table 7 Colorful Accent 4" w:uiPriority="52"/>
-    <w:lsdException w:name="List Table 1 Light Accent 5" w:uiPriority="46"/>
-    <w:lsdException w:name="List Table 2 Accent 5" w:uiPriority="47"/>
-    <w:lsdException w:name="List Table 3 Accent 5" w:uiPriority="48"/>
-    <w:lsdException w:name="List Table 4 Accent 5" w:uiPriority="49"/>
-    <w:lsdException w:name="List Table 5 Dark Accent 5" w:uiPriority="50"/>
-    <w:lsdException w:name="List Table 6 Colorful Accent 5" w:uiPriority="51"/>
-    <w:lsdException w:name="List Table 7 Colorful Accent 5" w:uiPriority="52"/>
-    <w:lsdException w:name="List Table 1 Light Accent 6" w:uiPriority="46"/>
-    <w:lsdException w:name="List Table 2 Accent 6" w:uiPriority="47"/>
-    <w:lsdException w:name="List Table 3 Accent 6" w:uiPriority="48"/>
-    <w:lsdException w:name="List Table 4 Accent 6" w:uiPriority="49"/>
-    <w:lsdException w:name="List Table 5 Dark Accent 6" w:uiPriority="50"/>
-    <w:lsdException w:name="List Table 6 Colorful Accent 6" w:uiPriority="51"/>
-    <w:lsdException w:name="List Table 7 Colorful Accent 6" w:uiPriority="52"/>
+  <w:latentStyles w:defLockedState="0" w:defUIPriority="99" w:defSemiHidden="1" w:defUnhideWhenUsed="1" w:defQFormat="0" w:count="267">
+    <w:lsdException w:name="Normal" w:semiHidden="0" w:uiPriority="0" w:unhideWhenUsed="0" w:qFormat="1"/>
+    <w:lsdException w:name="heading 1" w:semiHidden="0" w:uiPriority="0" w:unhideWhenUsed="0" w:qFormat="1"/>
+    <w:lsdException w:name="heading 2" w:uiPriority="0" w:qFormat="1"/>
+    <w:lsdException w:name="heading 3" w:uiPriority="9" w:qFormat="1"/>
+    <w:lsdException w:name="heading 4" w:uiPriority="9" w:qFormat="1"/>
+    <w:lsdException w:name="heading 5" w:uiPriority="9" w:qFormat="1"/>
+    <w:lsdException w:name="heading 6" w:uiPriority="9" w:qFormat="1"/>
+    <w:lsdException w:name="heading 7" w:uiPriority="9" w:qFormat="1"/>
+    <w:lsdException w:name="heading 8" w:uiPriority="9" w:qFormat="1"/>
+    <w:lsdException w:name="heading 9" w:uiPriority="9" w:qFormat="1"/>
+    <w:lsdException w:name="toc 1" w:uiPriority="39" w:qFormat="1"/>
+    <w:lsdException w:name="toc 2" w:uiPriority="39" w:qFormat="1"/>
+    <w:lsdException w:name="toc 3" w:uiPriority="39" w:qFormat="1"/>
+    <w:lsdException w:name="toc 4" w:uiPriority="39"/>
+    <w:lsdException w:name="toc 5" w:uiPriority="39"/>
+    <w:lsdException w:name="toc 6" w:uiPriority="39"/>
+    <w:lsdException w:name="toc 7" w:uiPriority="39"/>
+    <w:lsdException w:name="toc 8" w:uiPriority="39"/>
+    <w:lsdException w:name="toc 9" w:uiPriority="39"/>
+    <w:lsdException w:name="caption" w:uiPriority="35" w:qFormat="1"/>
+    <w:lsdException w:name="Title" w:semiHidden="0" w:uiPriority="10" w:unhideWhenUsed="0" w:qFormat="1"/>
+    <w:lsdException w:name="Default Paragraph Font" w:uiPriority="1"/>
+    <w:lsdException w:name="Body Text" w:uiPriority="0"/>
+    <w:lsdException w:name="Subtitle" w:semiHidden="0" w:uiPriority="11" w:unhideWhenUsed="0" w:qFormat="1"/>
+    <w:lsdException w:name="Strong" w:semiHidden="0" w:uiPriority="22" w:unhideWhenUsed="0" w:qFormat="1"/>
+    <w:lsdException w:name="Emphasis" w:semiHidden="0" w:uiPriority="20" w:unhideWhenUsed="0" w:qFormat="1"/>
+    <w:lsdException w:name="Table Grid" w:semiHidden="0" w:uiPriority="0" w:unhideWhenUsed="0"/>
+    <w:lsdException w:name="Placeholder Text" w:unhideWhenUsed="0"/>
+    <w:lsdException w:name="No Spacing" w:semiHidden="0" w:uiPriority="1" w:unhideWhenUsed="0" w:qFormat="1"/>
+    <w:lsdException w:name="Light Shading" w:semiHidden="0" w:uiPriority="60" w:unhideWhenUsed="0"/>
+    <w:lsdException w:name="Light List" w:semiHidden="0" w:uiPriority="61" w:unhideWhenUsed="0"/>
+    <w:lsdException w:name="Light Grid" w:semiHidden="0" w:uiPriority="62" w:unhideWhenUsed="0"/>
+    <w:lsdException w:name="Medium Shading 1" w:semiHidden="0" w:uiPriority="63" w:unhideWhenUsed="0"/>
+    <w:lsdException w:name="Medium Shading 2" w:semiHidden="0" w:uiPriority="64" w:unhideWhenUsed="0"/>
+    <w:lsdException w:name="Medium List 1" w:semiHidden="0" w:uiPriority="65" w:unhideWhenUsed="0"/>
+    <w:lsdException w:name="Medium List 2" w:semiHidden="0" w:uiPriority="66" w:unhideWhenUsed="0"/>
+    <w:lsdException w:name="Medium Grid 1" w:semiHidden="0" w:uiPriority="67" w:unhideWhenUsed="0"/>
+    <w:lsdException w:name="Medium Grid 2" w:semiHidden="0" w:uiPriority="68" w:unhideWhenUsed="0"/>
+    <w:lsdException w:name="Medium Grid 3" w:semiHidden="0" w:uiPriority="69" w:unhideWhenUsed="0"/>
+    <w:lsdException w:name="Dark List" w:semiHidden="0" w:uiPriority="70" w:unhideWhenUsed="0"/>
+    <w:lsdException w:name="Colorful Shading" w:semiHidden="0" w:uiPriority="71" w:unhideWhenUsed="0"/>
+    <w:lsdException w:name="Colorful List" w:semiHidden="0" w:uiPriority="72" w:unhideWhenUsed="0"/>
+    <w:lsdException w:name="Colorful Grid" w:semiHidden="0" w:uiPriority="73" w:unhideWhenUsed="0"/>
+    <w:lsdException w:name="Light Shading Accent 1" w:semiHidden="0" w:uiPriority="60" w:unhideWhenUsed="0"/>
+    <w:lsdException w:name="Light List Accent 1" w:semiHidden="0" w:uiPriority="61" w:unhideWhenUsed="0"/>
+    <w:lsdException w:name="Light Grid Accent 1" w:semiHidden="0" w:uiPriority="62" w:unhideWhenUsed="0"/>
+    <w:lsdException w:name="Medium Shading 1 Accent 1" w:semiHidden="0" w:uiPriority="63" w:unhideWhenUsed="0"/>
+    <w:lsdException w:name="Medium Shading 2 Accent 1" w:semiHidden="0" w:uiPriority="64" w:unhideWhenUsed="0"/>
+    <w:lsdException w:name="Medium List 1 Accent 1" w:semiHidden="0" w:uiPriority="65" w:unhideWhenUsed="0"/>
+    <w:lsdException w:name="Revision" w:unhideWhenUsed="0"/>
+    <w:lsdException w:name="List Paragraph" w:semiHidden="0" w:uiPriority="34" w:unhideWhenUsed="0" w:qFormat="1"/>
+    <w:lsdException w:name="Quote" w:semiHidden="0" w:uiPriority="29" w:unhideWhenUsed="0" w:qFormat="1"/>
+    <w:lsdException w:name="Intense Quote" w:semiHidden="0" w:uiPriority="30" w:unhideWhenUsed="0" w:qFormat="1"/>
+    <w:lsdException w:name="Medium List 2 Accent 1" w:semiHidden="0" w:uiPriority="66" w:unhideWhenUsed="0"/>
+    <w:lsdException w:name="Medium Grid 1 Accent 1" w:semiHidden="0" w:uiPriority="67" w:unhideWhenUsed="0"/>
+    <w:lsdException w:name="Medium Grid 2 Accent 1" w:semiHidden="0" w:uiPriority="68" w:unhideWhenUsed="0"/>
+    <w:lsdException w:name="Medium Grid 3 Accent 1" w:semiHidden="0" w:uiPriority="69" w:unhideWhenUsed="0"/>
+    <w:lsdException w:name="Dark List Accent 1" w:semiHidden="0" w:uiPriority="70" w:unhideWhenUsed="0"/>
+    <w:lsdException w:name="Colorful Shading Accent 1" w:semiHidden="0" w:uiPriority="71" w:unhideWhenUsed="0"/>
+    <w:lsdException w:name="Colorful List Accent 1" w:semiHidden="0" w:uiPriority="72" w:unhideWhenUsed="0"/>
+    <w:lsdException w:name="Colorful Grid Accent 1" w:semiHidden="0" w:uiPriority="73" w:unhideWhenUsed="0"/>
+    <w:lsdException w:name="Light Shading Accent 2" w:semiHidden="0" w:uiPriority="60" w:unhideWhenUsed="0"/>
+    <w:lsdException w:name="Light List Accent 2" w:semiHidden="0" w:uiPriority="61" w:unhideWhenUsed="0"/>
+    <w:lsdException w:name="Light Grid Accent 2" w:semiHidden="0" w:uiPriority="62" w:unhideWhenUsed="0"/>
+    <w:lsdException w:name="Medium Shading 1 Accent 2" w:semiHidden="0" w:uiPriority="63" w:unhideWhenUsed="0"/>
+    <w:lsdException w:name="Medium Shading 2 Accent 2" w:semiHidden="0" w:uiPriority="64" w:unhideWhenUsed="0"/>
+    <w:lsdException w:name="Medium List 1 Accent 2" w:semiHidden="0" w:uiPriority="65" w:unhideWhenUsed="0"/>
+    <w:lsdException w:name="Medium List 2 Accent 2" w:semiHidden="0" w:uiPriority="66" w:unhideWhenUsed="0"/>
+    <w:lsdException w:name="Medium Grid 1 Accent 2" w:semiHidden="0" w:uiPriority="67" w:unhideWhenUsed="0"/>
+    <w:lsdException w:name="Medium Grid 2 Accent 2" w:semiHidden="0" w:uiPriority="68" w:unhideWhenUsed="0"/>
+    <w:lsdException w:name="Medium Grid 3 Accent 2" w:semiHidden="0" w:uiPriority="69" w:unhideWhenUsed="0"/>
+    <w:lsdException w:name="Dark List Accent 2" w:semiHidden="0" w:uiPriority="70" w:unhideWhenUsed="0"/>
+    <w:lsdException w:name="Colorful Shading Accent 2" w:semiHidden="0" w:uiPriority="71" w:unhideWhenUsed="0"/>
+    <w:lsdException w:name="Colorful List Accent 2" w:semiHidden="0" w:uiPriority="72" w:unhideWhenUsed="0"/>
+    <w:lsdException w:name="Colorful Grid Accent 2" w:semiHidden="0" w:uiPriority="73" w:unhideWhenUsed="0"/>
+    <w:lsdException w:name="Light Shading Accent 3" w:semiHidden="0" w:uiPriority="60" w:unhideWhenUsed="0"/>
+    <w:lsdException w:name="Light List Accent 3" w:semiHidden="0" w:uiPriority="61" w:unhideWhenUsed="0"/>
+    <w:lsdException w:name="Light Grid Accent 3" w:semiHidden="0" w:uiPriority="62" w:unhideWhenUsed="0"/>
+    <w:lsdException w:name="Medium Shading 1 Accent 3" w:semiHidden="0" w:uiPriority="63" w:unhideWhenUsed="0"/>
+    <w:lsdException w:name="Medium Shading 2 Accent 3" w:semiHidden="0" w:uiPriority="64" w:unhideWhenUsed="0"/>
+    <w:lsdException w:name="Medium List 1 Accent 3" w:semiHidden="0" w:uiPriority="65" w:unhideWhenUsed="0"/>
+    <w:lsdException w:name="Medium List 2 Accent 3" w:semiHidden="0" w:uiPriority="66" w:unhideWhenUsed="0"/>
+    <w:lsdException w:name="Medium Grid 1 Accent 3" w:semiHidden="0" w:uiPriority="67" w:unhideWhenUsed="0"/>
+    <w:lsdException w:name="Medium Grid 2 Accent 3" w:semiHidden="0" w:uiPriority="68" w:unhideWhenUsed="0"/>
+    <w:lsdException w:name="Medium Grid 3 Accent 3" w:semiHidden="0" w:uiPriority="69" w:unhideWhenUsed="0"/>
+    <w:lsdException w:name="Dark List Accent 3" w:semiHidden="0" w:uiPriority="70" w:unhideWhenUsed="0"/>
+    <w:lsdException w:name="Colorful Shading Accent 3" w:semiHidden="0" w:uiPriority="71" w:unhideWhenUsed="0"/>
+    <w:lsdException w:name="Colorful List Accent 3" w:semiHidden="0" w:uiPriority="72" w:unhideWhenUsed="0"/>
+    <w:lsdException w:name="Colorful Grid Accent 3" w:semiHidden="0" w:uiPriority="73" w:unhideWhenUsed="0"/>
+    <w:lsdException w:name="Light Shading Accent 4" w:semiHidden="0" w:uiPriority="60" w:unhideWhenUsed="0"/>
+    <w:lsdException w:name="Light List Accent 4" w:semiHidden="0" w:uiPriority="61" w:unhideWhenUsed="0"/>
+    <w:lsdException w:name="Light Grid Accent 4" w:semiHidden="0" w:uiPriority="62" w:unhideWhenUsed="0"/>
+    <w:lsdException w:name="Medium Shading 1 Accent 4" w:semiHidden="0" w:uiPriority="63" w:unhideWhenUsed="0"/>
+    <w:lsdException w:name="Medium Shading 2 Accent 4" w:semiHidden="0" w:uiPriority="64" w:unhideWhenUsed="0"/>
+    <w:lsdException w:name="Medium List 1 Accent 4" w:semiHidden="0" w:uiPriority="65" w:unhideWhenUsed="0"/>
+    <w:lsdException w:name="Medium List 2 Accent 4" w:semiHidden="0" w:uiPriority="66" w:unhideWhenUsed="0"/>
+    <w:lsdException w:name="Medium Grid 1 Accent 4" w:semiHidden="0" w:uiPriority="67" w:unhideWhenUsed="0"/>
+    <w:lsdException w:name="Medium Grid 2 Accent 4" w:semiHidden="0" w:uiPriority="68" w:unhideWhenUsed="0"/>
+    <w:lsdException w:name="Medium Grid 3 Accent 4" w:semiHidden="0" w:uiPriority="69" w:unhideWhenUsed="0"/>
+    <w:lsdException w:name="Dark List Accent 4" w:semiHidden="0" w:uiPriority="70" w:unhideWhenUsed="0"/>
+    <w:lsdException w:name="Colorful Shading Accent 4" w:semiHidden="0" w:uiPriority="71" w:unhideWhenUsed="0"/>
+    <w:lsdException w:name="Colorful List Accent 4" w:semiHidden="0" w:uiPriority="72" w:unhideWhenUsed="0"/>
+    <w:lsdException w:name="Colorful Grid Accent 4" w:semiHidden="0" w:uiPriority="73" w:unhideWhenUsed="0"/>
+    <w:lsdException w:name="Light Shading Accent 5" w:semiHidden="0" w:uiPriority="60" w:unhideWhenUsed="0"/>
+    <w:lsdException w:name="Light List Accent 5" w:semiHidden="0" w:uiPriority="61" w:unhideWhenUsed="0"/>
+    <w:lsdException w:name="Light Grid Accent 5" w:semiHidden="0" w:uiPriority="62" w:unhideWhenUsed="0"/>
+    <w:lsdException w:name="Medium Shading 1 Accent 5" w:semiHidden="0" w:uiPriority="63" w:unhideWhenUsed="0"/>
+    <w:lsdException w:name="Medium Shading 2 Accent 5" w:semiHidden="0" w:uiPriority="64" w:unhideWhenUsed="0"/>
+    <w:lsdException w:name="Medium List 1 Accent 5" w:semiHidden="0" w:uiPriority="65" w:unhideWhenUsed="0"/>
+    <w:lsdException w:name="Medium List 2 Accent 5" w:semiHidden="0" w:uiPriority="66" w:unhideWhenUsed="0"/>
+    <w:lsdException w:name="Medium Grid 1 Accent 5" w:semiHidden="0" w:uiPriority="67" w:unhideWhenUsed="0"/>
+    <w:lsdException w:name="Medium Grid 2 Accent 5" w:semiHidden="0" w:uiPriority="68" w:unhideWhenUsed="0"/>
+    <w:lsdException w:name="Medium Grid 3 Accent 5" w:semiHidden="0" w:uiPriority="69" w:unhideWhenUsed="0"/>
+    <w:lsdException w:name="Dark List Accent 5" w:semiHidden="0" w:uiPriority="70" w:unhideWhenUsed="0"/>
+    <w:lsdException w:name="Colorful Shading Accent 5" w:semiHidden="0" w:uiPriority="71" w:unhideWhenUsed="0"/>
+    <w:lsdException w:name="Colorful List Accent 5" w:semiHidden="0" w:uiPriority="72" w:unhideWhenUsed="0"/>
+    <w:lsdException w:name="Colorful Grid Accent 5" w:semiHidden="0" w:uiPriority="73" w:unhideWhenUsed="0"/>
+    <w:lsdException w:name="Light Shading Accent 6" w:semiHidden="0" w:uiPriority="60" w:unhideWhenUsed="0"/>
+    <w:lsdException w:name="Light List Accent 6" w:semiHidden="0" w:uiPriority="61" w:unhideWhenUsed="0"/>
+    <w:lsdException w:name="Light Grid Accent 6" w:semiHidden="0" w:uiPriority="62" w:unhideWhenUsed="0"/>
+    <w:lsdException w:name="Medium Shading 1 Accent 6" w:semiHidden="0" w:uiPriority="63" w:unhideWhenUsed="0"/>
+    <w:lsdException w:name="Medium Shading 2 Accent 6" w:semiHidden="0" w:uiPriority="64" w:unhideWhenUsed="0"/>
+    <w:lsdException w:name="Medium List 1 Accent 6" w:semiHidden="0" w:uiPriority="65" w:unhideWhenUsed="0"/>
+    <w:lsdException w:name="Medium List 2 Accent 6" w:semiHidden="0" w:uiPriority="66" w:unhideWhenUsed="0"/>
+    <w:lsdException w:name="Medium Grid 1 Accent 6" w:semiHidden="0" w:uiPriority="67" w:unhideWhenUsed="0"/>
+    <w:lsdException w:name="Medium Grid 2 Accent 6" w:semiHidden="0" w:uiPriority="68" w:unhideWhenUsed="0"/>
+    <w:lsdException w:name="Medium Grid 3 Accent 6" w:semiHidden="0" w:uiPriority="69" w:unhideWhenUsed="0"/>
+    <w:lsdException w:name="Dark List Accent 6" w:semiHidden="0" w:uiPriority="70" w:unhideWhenUsed="0"/>
+    <w:lsdException w:name="Colorful Shading Accent 6" w:semiHidden="0" w:uiPriority="71" w:unhideWhenUsed="0"/>
+    <w:lsdException w:name="Colorful List Accent 6" w:semiHidden="0" w:uiPriority="72" w:unhideWhenUsed="0"/>
+    <w:lsdException w:name="Colorful Grid Accent 6" w:semiHidden="0" w:uiPriority="73" w:unhideWhenUsed="0"/>
+    <w:lsdException w:name="Subtle Emphasis" w:semiHidden="0" w:uiPriority="19" w:unhideWhenUsed="0" w:qFormat="1"/>
+    <w:lsdException w:name="Intense Emphasis" w:semiHidden="0" w:uiPriority="21" w:unhideWhenUsed="0" w:qFormat="1"/>
+    <w:lsdException w:name="Subtle Reference" w:semiHidden="0" w:uiPriority="31" w:unhideWhenUsed="0" w:qFormat="1"/>
+    <w:lsdException w:name="Intense Reference" w:semiHidden="0" w:uiPriority="32" w:unhideWhenUsed="0" w:qFormat="1"/>
+    <w:lsdException w:name="Book Title" w:semiHidden="0" w:uiPriority="33" w:unhideWhenUsed="0" w:qFormat="1"/>
+    <w:lsdException w:name="Bibliography" w:uiPriority="37"/>
+    <w:lsdException w:name="TOC Heading" w:uiPriority="39" w:qFormat="1"/>
   </w:latentStyles>
   <w:style w:type="paragraph" w:default="1" w:styleId="Normal">
     <w:name w:val="Normal"/>
@@ -11993,7 +11772,7 @@
       <w:u w:val="single"/>
     </w:rPr>
   </w:style>
-  <w:style w:type="paragraph" w:styleId="TtuloTDC">
+  <w:style w:type="paragraph" w:styleId="TtulodeTDC">
     <w:name w:val="TOC Heading"/>
     <w:basedOn w:val="Ttulo1"/>
     <w:next w:val="Normal"/>
@@ -12262,7 +12041,1031 @@
       </w:tblBorders>
     </w:tblPr>
   </w:style>
-  <w:style w:type="table" w:styleId="Tabladecuadrcula2-nfasis3">
+  <w:style w:type="table" w:customStyle="1" w:styleId="GridTable2Accent3">
+    <w:name w:val="Grid Table 2 Accent 3"/>
+    <w:basedOn w:val="Tablanormal"/>
+    <w:uiPriority w:val="47"/>
+    <w:rsid w:val="00850C2A"/>
+    <w:pPr>
+      <w:spacing w:line="240" w:lineRule="auto"/>
+    </w:pPr>
+    <w:tblPr>
+      <w:tblStyleRowBandSize w:val="1"/>
+      <w:tblStyleColBandSize w:val="1"/>
+      <w:tblBorders>
+        <w:top w:val="single" w:sz="2" w:space="0" w:color="C2D69B" w:themeColor="accent3" w:themeTint="99"/>
+        <w:bottom w:val="single" w:sz="2" w:space="0" w:color="C2D69B" w:themeColor="accent3" w:themeTint="99"/>
+        <w:insideH w:val="single" w:sz="2" w:space="0" w:color="C2D69B" w:themeColor="accent3" w:themeTint="99"/>
+        <w:insideV w:val="single" w:sz="2" w:space="0" w:color="C2D69B" w:themeColor="accent3" w:themeTint="99"/>
+      </w:tblBorders>
+    </w:tblPr>
+    <w:tblStylePr w:type="firstRow">
+      <w:rPr>
+        <w:b/>
+        <w:bCs/>
+      </w:rPr>
+      <w:tblPr/>
+      <w:tcPr>
+        <w:tcBorders>
+          <w:top w:val="nil"/>
+          <w:bottom w:val="single" w:sz="12" w:space="0" w:color="C2D69B" w:themeColor="accent3" w:themeTint="99"/>
+          <w:insideH w:val="nil"/>
+          <w:insideV w:val="nil"/>
+        </w:tcBorders>
+        <w:shd w:val="clear" w:color="auto" w:fill="FFFFFF" w:themeFill="background1"/>
+      </w:tcPr>
+    </w:tblStylePr>
+    <w:tblStylePr w:type="lastRow">
+      <w:rPr>
+        <w:b/>
+        <w:bCs/>
+      </w:rPr>
+      <w:tblPr/>
+      <w:tcPr>
+        <w:tcBorders>
+          <w:top w:val="double" w:sz="2" w:space="0" w:color="C2D69B" w:themeColor="accent3" w:themeTint="99"/>
+          <w:bottom w:val="nil"/>
+          <w:insideH w:val="nil"/>
+          <w:insideV w:val="nil"/>
+        </w:tcBorders>
+        <w:shd w:val="clear" w:color="auto" w:fill="FFFFFF" w:themeFill="background1"/>
+      </w:tcPr>
+    </w:tblStylePr>
+    <w:tblStylePr w:type="firstCol">
+      <w:rPr>
+        <w:b/>
+        <w:bCs/>
+      </w:rPr>
+    </w:tblStylePr>
+    <w:tblStylePr w:type="lastCol">
+      <w:rPr>
+        <w:b/>
+        <w:bCs/>
+      </w:rPr>
+    </w:tblStylePr>
+    <w:tblStylePr w:type="band1Vert">
+      <w:tblPr/>
+      <w:tcPr>
+        <w:shd w:val="clear" w:color="auto" w:fill="EAF1DD" w:themeFill="accent3" w:themeFillTint="33"/>
+      </w:tcPr>
+    </w:tblStylePr>
+    <w:tblStylePr w:type="band1Horz">
+      <w:tblPr/>
+      <w:tcPr>
+        <w:shd w:val="clear" w:color="auto" w:fill="EAF1DD" w:themeFill="accent3" w:themeFillTint="33"/>
+      </w:tcPr>
+    </w:tblStylePr>
+  </w:style>
+  <w:style w:type="paragraph" w:customStyle="1" w:styleId="Default">
+    <w:name w:val="Default"/>
+    <w:rsid w:val="005E56DD"/>
+    <w:pPr>
+      <w:autoSpaceDE w:val="0"/>
+      <w:autoSpaceDN w:val="0"/>
+      <w:adjustRightInd w:val="0"/>
+      <w:spacing w:before="0" w:line="240" w:lineRule="auto"/>
+      <w:ind w:left="0" w:firstLine="0"/>
+    </w:pPr>
+    <w:rPr>
+      <w:rFonts w:ascii="Calibri" w:hAnsi="Calibri" w:cs="Calibri"/>
+      <w:color w:val="000000"/>
+      <w:sz w:val="24"/>
+      <w:szCs w:val="24"/>
+      <w:lang w:val="en-US"/>
+    </w:rPr>
+  </w:style>
+  <w:style w:type="character" w:customStyle="1" w:styleId="notranslate">
+    <w:name w:val="notranslate"/>
+    <w:basedOn w:val="Fuentedeprrafopredeter"/>
+    <w:rsid w:val="00A40C51"/>
+  </w:style>
+  <w:style w:type="paragraph" w:styleId="Prrafodelista">
+    <w:name w:val="List Paragraph"/>
+    <w:basedOn w:val="Normal"/>
+    <w:uiPriority w:val="34"/>
+    <w:qFormat/>
+    <w:rsid w:val="00D11604"/>
+    <w:pPr>
+      <w:ind w:left="720"/>
+      <w:contextualSpacing/>
+    </w:pPr>
+  </w:style>
+</w:styles>
+</file>
+
+<file path=word/stylesWithEffects.xml><?xml version="1.0" encoding="utf-8"?>
+<w:styles xmlns:wpc="http://schemas.microsoft.com/office/word/2010/wordprocessingCanvas" xmlns:mc="http://schemas.openxmlformats.org/markup-compatibility/2006" xmlns:o="urn:schemas-microsoft-com:office:office" xmlns:r="http://schemas.openxmlformats.org/officeDocument/2006/relationships" xmlns:m="http://schemas.openxmlformats.org/officeDocument/2006/math" xmlns:v="urn:schemas-microsoft-com:vml" xmlns:wp14="http://schemas.microsoft.com/office/word/2010/wordprocessingDrawing" xmlns:wp="http://schemas.openxmlformats.org/drawingml/2006/wordprocessingDrawing" xmlns:w10="urn:schemas-microsoft-com:office:word" xmlns:w="http://schemas.openxmlformats.org/wordprocessingml/2006/main" xmlns:w14="http://schemas.microsoft.com/office/word/2010/wordml" xmlns:wpg="http://schemas.microsoft.com/office/word/2010/wordprocessingGroup" xmlns:wpi="http://schemas.microsoft.com/office/word/2010/wordprocessingInk" xmlns:wne="http://schemas.microsoft.com/office/word/2006/wordml" xmlns:wps="http://schemas.microsoft.com/office/word/2010/wordprocessingShape" mc:Ignorable="w14 wp14">
+  <w:docDefaults>
+    <w:rPrDefault>
+      <w:rPr>
+        <w:rFonts w:asciiTheme="minorHAnsi" w:eastAsiaTheme="minorHAnsi" w:hAnsiTheme="minorHAnsi" w:cstheme="minorBidi"/>
+        <w:sz w:val="22"/>
+        <w:szCs w:val="22"/>
+        <w:lang w:val="es-ES" w:eastAsia="en-US" w:bidi="ar-SA"/>
+      </w:rPr>
+    </w:rPrDefault>
+    <w:pPrDefault>
+      <w:pPr>
+        <w:spacing w:before="200" w:line="276" w:lineRule="auto"/>
+        <w:ind w:left="357" w:hanging="357"/>
+      </w:pPr>
+    </w:pPrDefault>
+  </w:docDefaults>
+  <w:latentStyles w:defLockedState="0" w:defUIPriority="99" w:defSemiHidden="1" w:defUnhideWhenUsed="1" w:defQFormat="0" w:count="267">
+    <w:lsdException w:name="Normal" w:semiHidden="0" w:uiPriority="0" w:unhideWhenUsed="0" w:qFormat="1"/>
+    <w:lsdException w:name="heading 1" w:semiHidden="0" w:uiPriority="0" w:unhideWhenUsed="0" w:qFormat="1"/>
+    <w:lsdException w:name="heading 2" w:uiPriority="0" w:qFormat="1"/>
+    <w:lsdException w:name="heading 3" w:uiPriority="9" w:qFormat="1"/>
+    <w:lsdException w:name="heading 4" w:uiPriority="9" w:qFormat="1"/>
+    <w:lsdException w:name="heading 5" w:uiPriority="9" w:qFormat="1"/>
+    <w:lsdException w:name="heading 6" w:uiPriority="9" w:qFormat="1"/>
+    <w:lsdException w:name="heading 7" w:uiPriority="9" w:qFormat="1"/>
+    <w:lsdException w:name="heading 8" w:uiPriority="9" w:qFormat="1"/>
+    <w:lsdException w:name="heading 9" w:uiPriority="9" w:qFormat="1"/>
+    <w:lsdException w:name="toc 1" w:uiPriority="39" w:qFormat="1"/>
+    <w:lsdException w:name="toc 2" w:uiPriority="39" w:qFormat="1"/>
+    <w:lsdException w:name="toc 3" w:uiPriority="39" w:qFormat="1"/>
+    <w:lsdException w:name="toc 4" w:uiPriority="39"/>
+    <w:lsdException w:name="toc 5" w:uiPriority="39"/>
+    <w:lsdException w:name="toc 6" w:uiPriority="39"/>
+    <w:lsdException w:name="toc 7" w:uiPriority="39"/>
+    <w:lsdException w:name="toc 8" w:uiPriority="39"/>
+    <w:lsdException w:name="toc 9" w:uiPriority="39"/>
+    <w:lsdException w:name="caption" w:uiPriority="35" w:qFormat="1"/>
+    <w:lsdException w:name="Title" w:semiHidden="0" w:uiPriority="10" w:unhideWhenUsed="0" w:qFormat="1"/>
+    <w:lsdException w:name="Default Paragraph Font" w:uiPriority="1"/>
+    <w:lsdException w:name="Body Text" w:uiPriority="0"/>
+    <w:lsdException w:name="Subtitle" w:semiHidden="0" w:uiPriority="11" w:unhideWhenUsed="0" w:qFormat="1"/>
+    <w:lsdException w:name="Strong" w:semiHidden="0" w:uiPriority="22" w:unhideWhenUsed="0" w:qFormat="1"/>
+    <w:lsdException w:name="Emphasis" w:semiHidden="0" w:uiPriority="20" w:unhideWhenUsed="0" w:qFormat="1"/>
+    <w:lsdException w:name="Table Grid" w:semiHidden="0" w:uiPriority="0" w:unhideWhenUsed="0"/>
+    <w:lsdException w:name="Placeholder Text" w:unhideWhenUsed="0"/>
+    <w:lsdException w:name="No Spacing" w:semiHidden="0" w:uiPriority="1" w:unhideWhenUsed="0" w:qFormat="1"/>
+    <w:lsdException w:name="Light Shading" w:semiHidden="0" w:uiPriority="60" w:unhideWhenUsed="0"/>
+    <w:lsdException w:name="Light List" w:semiHidden="0" w:uiPriority="61" w:unhideWhenUsed="0"/>
+    <w:lsdException w:name="Light Grid" w:semiHidden="0" w:uiPriority="62" w:unhideWhenUsed="0"/>
+    <w:lsdException w:name="Medium Shading 1" w:semiHidden="0" w:uiPriority="63" w:unhideWhenUsed="0"/>
+    <w:lsdException w:name="Medium Shading 2" w:semiHidden="0" w:uiPriority="64" w:unhideWhenUsed="0"/>
+    <w:lsdException w:name="Medium List 1" w:semiHidden="0" w:uiPriority="65" w:unhideWhenUsed="0"/>
+    <w:lsdException w:name="Medium List 2" w:semiHidden="0" w:uiPriority="66" w:unhideWhenUsed="0"/>
+    <w:lsdException w:name="Medium Grid 1" w:semiHidden="0" w:uiPriority="67" w:unhideWhenUsed="0"/>
+    <w:lsdException w:name="Medium Grid 2" w:semiHidden="0" w:uiPriority="68" w:unhideWhenUsed="0"/>
+    <w:lsdException w:name="Medium Grid 3" w:semiHidden="0" w:uiPriority="69" w:unhideWhenUsed="0"/>
+    <w:lsdException w:name="Dark List" w:semiHidden="0" w:uiPriority="70" w:unhideWhenUsed="0"/>
+    <w:lsdException w:name="Colorful Shading" w:semiHidden="0" w:uiPriority="71" w:unhideWhenUsed="0"/>
+    <w:lsdException w:name="Colorful List" w:semiHidden="0" w:uiPriority="72" w:unhideWhenUsed="0"/>
+    <w:lsdException w:name="Colorful Grid" w:semiHidden="0" w:uiPriority="73" w:unhideWhenUsed="0"/>
+    <w:lsdException w:name="Light Shading Accent 1" w:semiHidden="0" w:uiPriority="60" w:unhideWhenUsed="0"/>
+    <w:lsdException w:name="Light List Accent 1" w:semiHidden="0" w:uiPriority="61" w:unhideWhenUsed="0"/>
+    <w:lsdException w:name="Light Grid Accent 1" w:semiHidden="0" w:uiPriority="62" w:unhideWhenUsed="0"/>
+    <w:lsdException w:name="Medium Shading 1 Accent 1" w:semiHidden="0" w:uiPriority="63" w:unhideWhenUsed="0"/>
+    <w:lsdException w:name="Medium Shading 2 Accent 1" w:semiHidden="0" w:uiPriority="64" w:unhideWhenUsed="0"/>
+    <w:lsdException w:name="Medium List 1 Accent 1" w:semiHidden="0" w:uiPriority="65" w:unhideWhenUsed="0"/>
+    <w:lsdException w:name="Revision" w:unhideWhenUsed="0"/>
+    <w:lsdException w:name="List Paragraph" w:semiHidden="0" w:uiPriority="34" w:unhideWhenUsed="0" w:qFormat="1"/>
+    <w:lsdException w:name="Quote" w:semiHidden="0" w:uiPriority="29" w:unhideWhenUsed="0" w:qFormat="1"/>
+    <w:lsdException w:name="Intense Quote" w:semiHidden="0" w:uiPriority="30" w:unhideWhenUsed="0" w:qFormat="1"/>
+    <w:lsdException w:name="Medium List 2 Accent 1" w:semiHidden="0" w:uiPriority="66" w:unhideWhenUsed="0"/>
+    <w:lsdException w:name="Medium Grid 1 Accent 1" w:semiHidden="0" w:uiPriority="67" w:unhideWhenUsed="0"/>
+    <w:lsdException w:name="Medium Grid 2 Accent 1" w:semiHidden="0" w:uiPriority="68" w:unhideWhenUsed="0"/>
+    <w:lsdException w:name="Medium Grid 3 Accent 1" w:semiHidden="0" w:uiPriority="69" w:unhideWhenUsed="0"/>
+    <w:lsdException w:name="Dark List Accent 1" w:semiHidden="0" w:uiPriority="70" w:unhideWhenUsed="0"/>
+    <w:lsdException w:name="Colorful Shading Accent 1" w:semiHidden="0" w:uiPriority="71" w:unhideWhenUsed="0"/>
+    <w:lsdException w:name="Colorful List Accent 1" w:semiHidden="0" w:uiPriority="72" w:unhideWhenUsed="0"/>
+    <w:lsdException w:name="Colorful Grid Accent 1" w:semiHidden="0" w:uiPriority="73" w:unhideWhenUsed="0"/>
+    <w:lsdException w:name="Light Shading Accent 2" w:semiHidden="0" w:uiPriority="60" w:unhideWhenUsed="0"/>
+    <w:lsdException w:name="Light List Accent 2" w:semiHidden="0" w:uiPriority="61" w:unhideWhenUsed="0"/>
+    <w:lsdException w:name="Light Grid Accent 2" w:semiHidden="0" w:uiPriority="62" w:unhideWhenUsed="0"/>
+    <w:lsdException w:name="Medium Shading 1 Accent 2" w:semiHidden="0" w:uiPriority="63" w:unhideWhenUsed="0"/>
+    <w:lsdException w:name="Medium Shading 2 Accent 2" w:semiHidden="0" w:uiPriority="64" w:unhideWhenUsed="0"/>
+    <w:lsdException w:name="Medium List 1 Accent 2" w:semiHidden="0" w:uiPriority="65" w:unhideWhenUsed="0"/>
+    <w:lsdException w:name="Medium List 2 Accent 2" w:semiHidden="0" w:uiPriority="66" w:unhideWhenUsed="0"/>
+    <w:lsdException w:name="Medium Grid 1 Accent 2" w:semiHidden="0" w:uiPriority="67" w:unhideWhenUsed="0"/>
+    <w:lsdException w:name="Medium Grid 2 Accent 2" w:semiHidden="0" w:uiPriority="68" w:unhideWhenUsed="0"/>
+    <w:lsdException w:name="Medium Grid 3 Accent 2" w:semiHidden="0" w:uiPriority="69" w:unhideWhenUsed="0"/>
+    <w:lsdException w:name="Dark List Accent 2" w:semiHidden="0" w:uiPriority="70" w:unhideWhenUsed="0"/>
+    <w:lsdException w:name="Colorful Shading Accent 2" w:semiHidden="0" w:uiPriority="71" w:unhideWhenUsed="0"/>
+    <w:lsdException w:name="Colorful List Accent 2" w:semiHidden="0" w:uiPriority="72" w:unhideWhenUsed="0"/>
+    <w:lsdException w:name="Colorful Grid Accent 2" w:semiHidden="0" w:uiPriority="73" w:unhideWhenUsed="0"/>
+    <w:lsdException w:name="Light Shading Accent 3" w:semiHidden="0" w:uiPriority="60" w:unhideWhenUsed="0"/>
+    <w:lsdException w:name="Light List Accent 3" w:semiHidden="0" w:uiPriority="61" w:unhideWhenUsed="0"/>
+    <w:lsdException w:name="Light Grid Accent 3" w:semiHidden="0" w:uiPriority="62" w:unhideWhenUsed="0"/>
+    <w:lsdException w:name="Medium Shading 1 Accent 3" w:semiHidden="0" w:uiPriority="63" w:unhideWhenUsed="0"/>
+    <w:lsdException w:name="Medium Shading 2 Accent 3" w:semiHidden="0" w:uiPriority="64" w:unhideWhenUsed="0"/>
+    <w:lsdException w:name="Medium List 1 Accent 3" w:semiHidden="0" w:uiPriority="65" w:unhideWhenUsed="0"/>
+    <w:lsdException w:name="Medium List 2 Accent 3" w:semiHidden="0" w:uiPriority="66" w:unhideWhenUsed="0"/>
+    <w:lsdException w:name="Medium Grid 1 Accent 3" w:semiHidden="0" w:uiPriority="67" w:unhideWhenUsed="0"/>
+    <w:lsdException w:name="Medium Grid 2 Accent 3" w:semiHidden="0" w:uiPriority="68" w:unhideWhenUsed="0"/>
+    <w:lsdException w:name="Medium Grid 3 Accent 3" w:semiHidden="0" w:uiPriority="69" w:unhideWhenUsed="0"/>
+    <w:lsdException w:name="Dark List Accent 3" w:semiHidden="0" w:uiPriority="70" w:unhideWhenUsed="0"/>
+    <w:lsdException w:name="Colorful Shading Accent 3" w:semiHidden="0" w:uiPriority="71" w:unhideWhenUsed="0"/>
+    <w:lsdException w:name="Colorful List Accent 3" w:semiHidden="0" w:uiPriority="72" w:unhideWhenUsed="0"/>
+    <w:lsdException w:name="Colorful Grid Accent 3" w:semiHidden="0" w:uiPriority="73" w:unhideWhenUsed="0"/>
+    <w:lsdException w:name="Light Shading Accent 4" w:semiHidden="0" w:uiPriority="60" w:unhideWhenUsed="0"/>
+    <w:lsdException w:name="Light List Accent 4" w:semiHidden="0" w:uiPriority="61" w:unhideWhenUsed="0"/>
+    <w:lsdException w:name="Light Grid Accent 4" w:semiHidden="0" w:uiPriority="62" w:unhideWhenUsed="0"/>
+    <w:lsdException w:name="Medium Shading 1 Accent 4" w:semiHidden="0" w:uiPriority="63" w:unhideWhenUsed="0"/>
+    <w:lsdException w:name="Medium Shading 2 Accent 4" w:semiHidden="0" w:uiPriority="64" w:unhideWhenUsed="0"/>
+    <w:lsdException w:name="Medium List 1 Accent 4" w:semiHidden="0" w:uiPriority="65" w:unhideWhenUsed="0"/>
+    <w:lsdException w:name="Medium List 2 Accent 4" w:semiHidden="0" w:uiPriority="66" w:unhideWhenUsed="0"/>
+    <w:lsdException w:name="Medium Grid 1 Accent 4" w:semiHidden="0" w:uiPriority="67" w:unhideWhenUsed="0"/>
+    <w:lsdException w:name="Medium Grid 2 Accent 4" w:semiHidden="0" w:uiPriority="68" w:unhideWhenUsed="0"/>
+    <w:lsdException w:name="Medium Grid 3 Accent 4" w:semiHidden="0" w:uiPriority="69" w:unhideWhenUsed="0"/>
+    <w:lsdException w:name="Dark List Accent 4" w:semiHidden="0" w:uiPriority="70" w:unhideWhenUsed="0"/>
+    <w:lsdException w:name="Colorful Shading Accent 4" w:semiHidden="0" w:uiPriority="71" w:unhideWhenUsed="0"/>
+    <w:lsdException w:name="Colorful List Accent 4" w:semiHidden="0" w:uiPriority="72" w:unhideWhenUsed="0"/>
+    <w:lsdException w:name="Colorful Grid Accent 4" w:semiHidden="0" w:uiPriority="73" w:unhideWhenUsed="0"/>
+    <w:lsdException w:name="Light Shading Accent 5" w:semiHidden="0" w:uiPriority="60" w:unhideWhenUsed="0"/>
+    <w:lsdException w:name="Light List Accent 5" w:semiHidden="0" w:uiPriority="61" w:unhideWhenUsed="0"/>
+    <w:lsdException w:name="Light Grid Accent 5" w:semiHidden="0" w:uiPriority="62" w:unhideWhenUsed="0"/>
+    <w:lsdException w:name="Medium Shading 1 Accent 5" w:semiHidden="0" w:uiPriority="63" w:unhideWhenUsed="0"/>
+    <w:lsdException w:name="Medium Shading 2 Accent 5" w:semiHidden="0" w:uiPriority="64" w:unhideWhenUsed="0"/>
+    <w:lsdException w:name="Medium List 1 Accent 5" w:semiHidden="0" w:uiPriority="65" w:unhideWhenUsed="0"/>
+    <w:lsdException w:name="Medium List 2 Accent 5" w:semiHidden="0" w:uiPriority="66" w:unhideWhenUsed="0"/>
+    <w:lsdException w:name="Medium Grid 1 Accent 5" w:semiHidden="0" w:uiPriority="67" w:unhideWhenUsed="0"/>
+    <w:lsdException w:name="Medium Grid 2 Accent 5" w:semiHidden="0" w:uiPriority="68" w:unhideWhenUsed="0"/>
+    <w:lsdException w:name="Medium Grid 3 Accent 5" w:semiHidden="0" w:uiPriority="69" w:unhideWhenUsed="0"/>
+    <w:lsdException w:name="Dark List Accent 5" w:semiHidden="0" w:uiPriority="70" w:unhideWhenUsed="0"/>
+    <w:lsdException w:name="Colorful Shading Accent 5" w:semiHidden="0" w:uiPriority="71" w:unhideWhenUsed="0"/>
+    <w:lsdException w:name="Colorful List Accent 5" w:semiHidden="0" w:uiPriority="72" w:unhideWhenUsed="0"/>
+    <w:lsdException w:name="Colorful Grid Accent 5" w:semiHidden="0" w:uiPriority="73" w:unhideWhenUsed="0"/>
+    <w:lsdException w:name="Light Shading Accent 6" w:semiHidden="0" w:uiPriority="60" w:unhideWhenUsed="0"/>
+    <w:lsdException w:name="Light List Accent 6" w:semiHidden="0" w:uiPriority="61" w:unhideWhenUsed="0"/>
+    <w:lsdException w:name="Light Grid Accent 6" w:semiHidden="0" w:uiPriority="62" w:unhideWhenUsed="0"/>
+    <w:lsdException w:name="Medium Shading 1 Accent 6" w:semiHidden="0" w:uiPriority="63" w:unhideWhenUsed="0"/>
+    <w:lsdException w:name="Medium Shading 2 Accent 6" w:semiHidden="0" w:uiPriority="64" w:unhideWhenUsed="0"/>
+    <w:lsdException w:name="Medium List 1 Accent 6" w:semiHidden="0" w:uiPriority="65" w:unhideWhenUsed="0"/>
+    <w:lsdException w:name="Medium List 2 Accent 6" w:semiHidden="0" w:uiPriority="66" w:unhideWhenUsed="0"/>
+    <w:lsdException w:name="Medium Grid 1 Accent 6" w:semiHidden="0" w:uiPriority="67" w:unhideWhenUsed="0"/>
+    <w:lsdException w:name="Medium Grid 2 Accent 6" w:semiHidden="0" w:uiPriority="68" w:unhideWhenUsed="0"/>
+    <w:lsdException w:name="Medium Grid 3 Accent 6" w:semiHidden="0" w:uiPriority="69" w:unhideWhenUsed="0"/>
+    <w:lsdException w:name="Dark List Accent 6" w:semiHidden="0" w:uiPriority="70" w:unhideWhenUsed="0"/>
+    <w:lsdException w:name="Colorful Shading Accent 6" w:semiHidden="0" w:uiPriority="71" w:unhideWhenUsed="0"/>
+    <w:lsdException w:name="Colorful List Accent 6" w:semiHidden="0" w:uiPriority="72" w:unhideWhenUsed="0"/>
+    <w:lsdException w:name="Colorful Grid Accent 6" w:semiHidden="0" w:uiPriority="73" w:unhideWhenUsed="0"/>
+    <w:lsdException w:name="Subtle Emphasis" w:semiHidden="0" w:uiPriority="19" w:unhideWhenUsed="0" w:qFormat="1"/>
+    <w:lsdException w:name="Intense Emphasis" w:semiHidden="0" w:uiPriority="21" w:unhideWhenUsed="0" w:qFormat="1"/>
+    <w:lsdException w:name="Subtle Reference" w:semiHidden="0" w:uiPriority="31" w:unhideWhenUsed="0" w:qFormat="1"/>
+    <w:lsdException w:name="Intense Reference" w:semiHidden="0" w:uiPriority="32" w:unhideWhenUsed="0" w:qFormat="1"/>
+    <w:lsdException w:name="Book Title" w:semiHidden="0" w:uiPriority="33" w:unhideWhenUsed="0" w:qFormat="1"/>
+    <w:lsdException w:name="Bibliography" w:uiPriority="37"/>
+    <w:lsdException w:name="TOC Heading" w:uiPriority="39" w:qFormat="1"/>
+  </w:latentStyles>
+  <w:style w:type="paragraph" w:default="1" w:styleId="Normal">
+    <w:name w:val="Normal"/>
+    <w:qFormat/>
+    <w:rsid w:val="00A0436A"/>
+  </w:style>
+  <w:style w:type="paragraph" w:styleId="Ttulo1">
+    <w:name w:val="heading 1"/>
+    <w:basedOn w:val="Normal"/>
+    <w:next w:val="Normal"/>
+    <w:link w:val="Ttulo1Car"/>
+    <w:qFormat/>
+    <w:rsid w:val="007F38C0"/>
+    <w:pPr>
+      <w:keepNext/>
+      <w:keepLines/>
+      <w:spacing w:before="480"/>
+      <w:outlineLvl w:val="0"/>
+    </w:pPr>
+    <w:rPr>
+      <w:rFonts w:asciiTheme="majorHAnsi" w:eastAsiaTheme="majorEastAsia" w:hAnsiTheme="majorHAnsi" w:cstheme="majorBidi"/>
+      <w:b/>
+      <w:bCs/>
+      <w:color w:val="365F91" w:themeColor="accent1" w:themeShade="BF"/>
+      <w:sz w:val="28"/>
+      <w:szCs w:val="28"/>
+    </w:rPr>
+  </w:style>
+  <w:style w:type="paragraph" w:styleId="Ttulo2">
+    <w:name w:val="heading 2"/>
+    <w:basedOn w:val="Normal"/>
+    <w:next w:val="Normal"/>
+    <w:link w:val="Ttulo2Car"/>
+    <w:unhideWhenUsed/>
+    <w:qFormat/>
+    <w:rsid w:val="00A670E3"/>
+    <w:pPr>
+      <w:keepNext/>
+      <w:keepLines/>
+      <w:outlineLvl w:val="1"/>
+    </w:pPr>
+    <w:rPr>
+      <w:rFonts w:asciiTheme="majorHAnsi" w:eastAsiaTheme="majorEastAsia" w:hAnsiTheme="majorHAnsi" w:cstheme="majorBidi"/>
+      <w:b/>
+      <w:bCs/>
+      <w:color w:val="4F81BD" w:themeColor="accent1"/>
+      <w:sz w:val="26"/>
+      <w:szCs w:val="26"/>
+    </w:rPr>
+  </w:style>
+  <w:style w:type="paragraph" w:styleId="Ttulo3">
+    <w:name w:val="heading 3"/>
+    <w:basedOn w:val="Normal"/>
+    <w:next w:val="Normal"/>
+    <w:link w:val="Ttulo3Car"/>
+    <w:uiPriority w:val="9"/>
+    <w:unhideWhenUsed/>
+    <w:qFormat/>
+    <w:rsid w:val="007F38C0"/>
+    <w:pPr>
+      <w:keepNext/>
+      <w:keepLines/>
+      <w:outlineLvl w:val="2"/>
+    </w:pPr>
+    <w:rPr>
+      <w:rFonts w:asciiTheme="majorHAnsi" w:eastAsiaTheme="majorEastAsia" w:hAnsiTheme="majorHAnsi" w:cstheme="majorBidi"/>
+      <w:b/>
+      <w:bCs/>
+      <w:color w:val="4F81BD" w:themeColor="accent1"/>
+    </w:rPr>
+  </w:style>
+  <w:style w:type="paragraph" w:styleId="Ttulo4">
+    <w:name w:val="heading 4"/>
+    <w:basedOn w:val="Normal"/>
+    <w:next w:val="Normal"/>
+    <w:link w:val="Ttulo4Car"/>
+    <w:uiPriority w:val="9"/>
+    <w:unhideWhenUsed/>
+    <w:qFormat/>
+    <w:rsid w:val="005F60BA"/>
+    <w:pPr>
+      <w:keepNext/>
+      <w:keepLines/>
+      <w:outlineLvl w:val="3"/>
+    </w:pPr>
+    <w:rPr>
+      <w:rFonts w:asciiTheme="majorHAnsi" w:eastAsiaTheme="majorEastAsia" w:hAnsiTheme="majorHAnsi" w:cstheme="majorBidi"/>
+      <w:b/>
+      <w:bCs/>
+      <w:i/>
+      <w:iCs/>
+      <w:color w:val="4F81BD" w:themeColor="accent1"/>
+    </w:rPr>
+  </w:style>
+  <w:style w:type="character" w:default="1" w:styleId="Fuentedeprrafopredeter">
+    <w:name w:val="Default Paragraph Font"/>
+    <w:uiPriority w:val="1"/>
+    <w:semiHidden/>
+    <w:unhideWhenUsed/>
+  </w:style>
+  <w:style w:type="table" w:default="1" w:styleId="Tablanormal">
+    <w:name w:val="Normal Table"/>
+    <w:uiPriority w:val="99"/>
+    <w:semiHidden/>
+    <w:unhideWhenUsed/>
+    <w:tblPr>
+      <w:tblInd w:w="0" w:type="dxa"/>
+      <w:tblCellMar>
+        <w:top w:w="0" w:type="dxa"/>
+        <w:left w:w="108" w:type="dxa"/>
+        <w:bottom w:w="0" w:type="dxa"/>
+        <w:right w:w="108" w:type="dxa"/>
+      </w:tblCellMar>
+    </w:tblPr>
+  </w:style>
+  <w:style w:type="numbering" w:default="1" w:styleId="Sinlista">
+    <w:name w:val="No List"/>
+    <w:uiPriority w:val="99"/>
+    <w:semiHidden/>
+    <w:unhideWhenUsed/>
+  </w:style>
+  <w:style w:type="paragraph" w:customStyle="1" w:styleId="PSI-Comentario">
+    <w:name w:val="PSI - Comentario"/>
+    <w:basedOn w:val="Normal"/>
+    <w:autoRedefine/>
+    <w:qFormat/>
+    <w:rsid w:val="000F4F97"/>
+    <w:pPr>
+      <w:tabs>
+        <w:tab w:val="left" w:pos="0"/>
+      </w:tabs>
+      <w:ind w:left="115" w:hanging="6"/>
+      <w:jc w:val="both"/>
+    </w:pPr>
+    <w:rPr>
+      <w:i/>
+      <w:color w:val="548DD4"/>
+      <w:lang w:val="es-AR"/>
+    </w:rPr>
+  </w:style>
+  <w:style w:type="paragraph" w:customStyle="1" w:styleId="PSI-ComentarioenTabla">
+    <w:name w:val="PSI - Comentario en Tabla"/>
+    <w:basedOn w:val="PSI-Comentario"/>
+    <w:qFormat/>
+    <w:rsid w:val="008B3B0F"/>
+  </w:style>
+  <w:style w:type="paragraph" w:customStyle="1" w:styleId="PSI-DescripcindelDocumentos">
+    <w:name w:val="PSI - Descripción del Documentos"/>
+    <w:basedOn w:val="Normal"/>
+    <w:autoRedefine/>
+    <w:qFormat/>
+    <w:rsid w:val="0069686D"/>
+    <w:pPr>
+      <w:shd w:val="clear" w:color="auto" w:fill="FFFFFF" w:themeFill="background1"/>
+      <w:ind w:left="0" w:firstLine="0"/>
+      <w:jc w:val="both"/>
+    </w:pPr>
+    <w:rPr>
+      <w:i/>
+      <w:color w:val="548DD4"/>
+      <w:szCs w:val="21"/>
+      <w:lang w:val="es-AR"/>
+    </w:rPr>
+  </w:style>
+  <w:style w:type="character" w:customStyle="1" w:styleId="Ttulo2Car">
+    <w:name w:val="Título 2 Car"/>
+    <w:basedOn w:val="Fuentedeprrafopredeter"/>
+    <w:link w:val="Ttulo2"/>
+    <w:uiPriority w:val="9"/>
+    <w:rsid w:val="00A670E3"/>
+    <w:rPr>
+      <w:rFonts w:asciiTheme="majorHAnsi" w:eastAsiaTheme="majorEastAsia" w:hAnsiTheme="majorHAnsi" w:cstheme="majorBidi"/>
+      <w:b/>
+      <w:bCs/>
+      <w:color w:val="4F81BD" w:themeColor="accent1"/>
+      <w:sz w:val="26"/>
+      <w:szCs w:val="26"/>
+    </w:rPr>
+  </w:style>
+  <w:style w:type="paragraph" w:customStyle="1" w:styleId="PSI-Ttulo1">
+    <w:name w:val="PSI - Título 1"/>
+    <w:basedOn w:val="Ttulo1"/>
+    <w:autoRedefine/>
+    <w:qFormat/>
+    <w:rsid w:val="00850C2A"/>
+    <w:pPr>
+      <w:keepLines w:val="0"/>
+      <w:widowControl w:val="0"/>
+      <w:tabs>
+        <w:tab w:val="left" w:pos="0"/>
+      </w:tabs>
+      <w:suppressAutoHyphens/>
+      <w:spacing w:before="120" w:after="60" w:line="240" w:lineRule="atLeast"/>
+      <w:ind w:left="0" w:firstLine="0"/>
+    </w:pPr>
+    <w:rPr>
+      <w:rFonts w:asciiTheme="minorHAnsi" w:hAnsiTheme="minorHAnsi" w:cstheme="minorHAnsi"/>
+      <w:color w:val="00B050"/>
+      <w:lang w:val="es-AR"/>
+    </w:rPr>
+  </w:style>
+  <w:style w:type="paragraph" w:customStyle="1" w:styleId="PSI-ComentarioVieta">
+    <w:name w:val="PSI - Comentario + Viñeta"/>
+    <w:basedOn w:val="PSI-Comentario"/>
+    <w:autoRedefine/>
+    <w:qFormat/>
+    <w:rsid w:val="008B3B0F"/>
+    <w:pPr>
+      <w:numPr>
+        <w:numId w:val="10"/>
+      </w:numPr>
+      <w:spacing w:before="0" w:line="360" w:lineRule="auto"/>
+    </w:pPr>
+  </w:style>
+  <w:style w:type="paragraph" w:customStyle="1" w:styleId="PSI-Ttulo2">
+    <w:name w:val="PSI - Título 2"/>
+    <w:basedOn w:val="Ttulo2"/>
+    <w:qFormat/>
+    <w:rsid w:val="008B3B0F"/>
+    <w:rPr>
+      <w:lang w:val="es-AR"/>
+    </w:rPr>
+  </w:style>
+  <w:style w:type="paragraph" w:styleId="TDC4">
+    <w:name w:val="toc 4"/>
+    <w:basedOn w:val="Normal"/>
+    <w:next w:val="Normal"/>
+    <w:autoRedefine/>
+    <w:uiPriority w:val="39"/>
+    <w:unhideWhenUsed/>
+    <w:rsid w:val="000F79DF"/>
+    <w:pPr>
+      <w:spacing w:before="0"/>
+      <w:ind w:left="660"/>
+    </w:pPr>
+    <w:rPr>
+      <w:sz w:val="20"/>
+      <w:szCs w:val="20"/>
+    </w:rPr>
+  </w:style>
+  <w:style w:type="paragraph" w:styleId="TDC5">
+    <w:name w:val="toc 5"/>
+    <w:basedOn w:val="Normal"/>
+    <w:next w:val="Normal"/>
+    <w:autoRedefine/>
+    <w:uiPriority w:val="39"/>
+    <w:unhideWhenUsed/>
+    <w:rsid w:val="000F79DF"/>
+    <w:pPr>
+      <w:spacing w:before="0"/>
+      <w:ind w:left="880"/>
+    </w:pPr>
+    <w:rPr>
+      <w:sz w:val="20"/>
+      <w:szCs w:val="20"/>
+    </w:rPr>
+  </w:style>
+  <w:style w:type="paragraph" w:styleId="TDC6">
+    <w:name w:val="toc 6"/>
+    <w:basedOn w:val="Normal"/>
+    <w:next w:val="Normal"/>
+    <w:autoRedefine/>
+    <w:uiPriority w:val="39"/>
+    <w:unhideWhenUsed/>
+    <w:rsid w:val="000F79DF"/>
+    <w:pPr>
+      <w:spacing w:before="0"/>
+      <w:ind w:left="1100"/>
+    </w:pPr>
+    <w:rPr>
+      <w:sz w:val="20"/>
+      <w:szCs w:val="20"/>
+    </w:rPr>
+  </w:style>
+  <w:style w:type="paragraph" w:styleId="TDC7">
+    <w:name w:val="toc 7"/>
+    <w:basedOn w:val="Normal"/>
+    <w:next w:val="Normal"/>
+    <w:autoRedefine/>
+    <w:uiPriority w:val="39"/>
+    <w:unhideWhenUsed/>
+    <w:rsid w:val="000F79DF"/>
+    <w:pPr>
+      <w:spacing w:before="0"/>
+      <w:ind w:left="1320"/>
+    </w:pPr>
+    <w:rPr>
+      <w:sz w:val="20"/>
+      <w:szCs w:val="20"/>
+    </w:rPr>
+  </w:style>
+  <w:style w:type="paragraph" w:styleId="Encabezado">
+    <w:name w:val="header"/>
+    <w:basedOn w:val="Normal"/>
+    <w:link w:val="EncabezadoCar"/>
+    <w:uiPriority w:val="99"/>
+    <w:unhideWhenUsed/>
+    <w:rsid w:val="00C94FBE"/>
+    <w:pPr>
+      <w:tabs>
+        <w:tab w:val="center" w:pos="4252"/>
+        <w:tab w:val="right" w:pos="8504"/>
+      </w:tabs>
+      <w:spacing w:before="0" w:line="240" w:lineRule="auto"/>
+    </w:pPr>
+  </w:style>
+  <w:style w:type="character" w:customStyle="1" w:styleId="EncabezadoCar">
+    <w:name w:val="Encabezado Car"/>
+    <w:basedOn w:val="Fuentedeprrafopredeter"/>
+    <w:link w:val="Encabezado"/>
+    <w:uiPriority w:val="99"/>
+    <w:rsid w:val="00C94FBE"/>
+  </w:style>
+  <w:style w:type="paragraph" w:styleId="Piedepgina">
+    <w:name w:val="footer"/>
+    <w:basedOn w:val="Normal"/>
+    <w:link w:val="PiedepginaCar"/>
+    <w:uiPriority w:val="99"/>
+    <w:unhideWhenUsed/>
+    <w:rsid w:val="00C94FBE"/>
+    <w:pPr>
+      <w:tabs>
+        <w:tab w:val="center" w:pos="4252"/>
+        <w:tab w:val="right" w:pos="8504"/>
+      </w:tabs>
+      <w:spacing w:before="0" w:line="240" w:lineRule="auto"/>
+    </w:pPr>
+  </w:style>
+  <w:style w:type="character" w:customStyle="1" w:styleId="PiedepginaCar">
+    <w:name w:val="Pie de página Car"/>
+    <w:basedOn w:val="Fuentedeprrafopredeter"/>
+    <w:link w:val="Piedepgina"/>
+    <w:uiPriority w:val="99"/>
+    <w:rsid w:val="00C94FBE"/>
+  </w:style>
+  <w:style w:type="paragraph" w:customStyle="1" w:styleId="14B321CC4E794F07AD0E6FF1AA38FC7C">
+    <w:name w:val="14B321CC4E794F07AD0E6FF1AA38FC7C"/>
+    <w:rsid w:val="00C94FBE"/>
+    <w:pPr>
+      <w:spacing w:before="0" w:after="200"/>
+      <w:ind w:left="0" w:firstLine="0"/>
+    </w:pPr>
+    <w:rPr>
+      <w:rFonts w:eastAsiaTheme="minorEastAsia"/>
+      <w:lang w:val="en-US"/>
+    </w:rPr>
+  </w:style>
+  <w:style w:type="paragraph" w:styleId="Textodeglobo">
+    <w:name w:val="Balloon Text"/>
+    <w:basedOn w:val="Normal"/>
+    <w:link w:val="TextodegloboCar"/>
+    <w:uiPriority w:val="99"/>
+    <w:semiHidden/>
+    <w:unhideWhenUsed/>
+    <w:rsid w:val="00C94FBE"/>
+    <w:pPr>
+      <w:spacing w:before="0" w:line="240" w:lineRule="auto"/>
+    </w:pPr>
+    <w:rPr>
+      <w:rFonts w:ascii="Tahoma" w:hAnsi="Tahoma" w:cs="Tahoma"/>
+      <w:sz w:val="16"/>
+      <w:szCs w:val="16"/>
+    </w:rPr>
+  </w:style>
+  <w:style w:type="character" w:customStyle="1" w:styleId="TextodegloboCar">
+    <w:name w:val="Texto de globo Car"/>
+    <w:basedOn w:val="Fuentedeprrafopredeter"/>
+    <w:link w:val="Textodeglobo"/>
+    <w:uiPriority w:val="99"/>
+    <w:semiHidden/>
+    <w:rsid w:val="00C94FBE"/>
+    <w:rPr>
+      <w:rFonts w:ascii="Tahoma" w:hAnsi="Tahoma" w:cs="Tahoma"/>
+      <w:sz w:val="16"/>
+      <w:szCs w:val="16"/>
+    </w:rPr>
+  </w:style>
+  <w:style w:type="paragraph" w:styleId="Sinespaciado">
+    <w:name w:val="No Spacing"/>
+    <w:link w:val="SinespaciadoCar"/>
+    <w:uiPriority w:val="1"/>
+    <w:qFormat/>
+    <w:rsid w:val="00C94FBE"/>
+    <w:pPr>
+      <w:spacing w:before="0" w:line="240" w:lineRule="auto"/>
+      <w:ind w:left="0" w:firstLine="0"/>
+    </w:pPr>
+    <w:rPr>
+      <w:rFonts w:eastAsiaTheme="minorEastAsia"/>
+    </w:rPr>
+  </w:style>
+  <w:style w:type="character" w:customStyle="1" w:styleId="SinespaciadoCar">
+    <w:name w:val="Sin espaciado Car"/>
+    <w:basedOn w:val="Fuentedeprrafopredeter"/>
+    <w:link w:val="Sinespaciado"/>
+    <w:uiPriority w:val="1"/>
+    <w:rsid w:val="00C94FBE"/>
+    <w:rPr>
+      <w:rFonts w:eastAsiaTheme="minorEastAsia"/>
+    </w:rPr>
+  </w:style>
+  <w:style w:type="character" w:customStyle="1" w:styleId="Ttulo1Car">
+    <w:name w:val="Título 1 Car"/>
+    <w:basedOn w:val="Fuentedeprrafopredeter"/>
+    <w:link w:val="Ttulo1"/>
+    <w:uiPriority w:val="9"/>
+    <w:rsid w:val="007F38C0"/>
+    <w:rPr>
+      <w:rFonts w:asciiTheme="majorHAnsi" w:eastAsiaTheme="majorEastAsia" w:hAnsiTheme="majorHAnsi" w:cstheme="majorBidi"/>
+      <w:b/>
+      <w:bCs/>
+      <w:color w:val="365F91" w:themeColor="accent1" w:themeShade="BF"/>
+      <w:sz w:val="28"/>
+      <w:szCs w:val="28"/>
+    </w:rPr>
+  </w:style>
+  <w:style w:type="character" w:customStyle="1" w:styleId="Ttulo3Car">
+    <w:name w:val="Título 3 Car"/>
+    <w:basedOn w:val="Fuentedeprrafopredeter"/>
+    <w:link w:val="Ttulo3"/>
+    <w:uiPriority w:val="9"/>
+    <w:rsid w:val="007F38C0"/>
+    <w:rPr>
+      <w:rFonts w:asciiTheme="majorHAnsi" w:eastAsiaTheme="majorEastAsia" w:hAnsiTheme="majorHAnsi" w:cstheme="majorBidi"/>
+      <w:b/>
+      <w:bCs/>
+      <w:color w:val="4F81BD" w:themeColor="accent1"/>
+    </w:rPr>
+  </w:style>
+  <w:style w:type="paragraph" w:styleId="TDC1">
+    <w:name w:val="toc 1"/>
+    <w:basedOn w:val="Normal"/>
+    <w:next w:val="Normal"/>
+    <w:autoRedefine/>
+    <w:uiPriority w:val="39"/>
+    <w:unhideWhenUsed/>
+    <w:qFormat/>
+    <w:rsid w:val="0079204E"/>
+    <w:pPr>
+      <w:tabs>
+        <w:tab w:val="right" w:leader="dot" w:pos="8505"/>
+      </w:tabs>
+      <w:spacing w:before="240" w:after="120"/>
+      <w:ind w:left="0"/>
+    </w:pPr>
+    <w:rPr>
+      <w:b/>
+      <w:bCs/>
+      <w:sz w:val="20"/>
+      <w:szCs w:val="20"/>
+    </w:rPr>
+  </w:style>
+  <w:style w:type="paragraph" w:styleId="TDC2">
+    <w:name w:val="toc 2"/>
+    <w:basedOn w:val="Normal"/>
+    <w:next w:val="Normal"/>
+    <w:autoRedefine/>
+    <w:uiPriority w:val="39"/>
+    <w:unhideWhenUsed/>
+    <w:qFormat/>
+    <w:rsid w:val="0079204E"/>
+    <w:pPr>
+      <w:tabs>
+        <w:tab w:val="right" w:leader="dot" w:pos="8505"/>
+      </w:tabs>
+      <w:spacing w:before="120"/>
+      <w:ind w:left="220"/>
+    </w:pPr>
+    <w:rPr>
+      <w:i/>
+      <w:iCs/>
+      <w:sz w:val="20"/>
+      <w:szCs w:val="20"/>
+    </w:rPr>
+  </w:style>
+  <w:style w:type="character" w:styleId="Hipervnculo">
+    <w:name w:val="Hyperlink"/>
+    <w:basedOn w:val="Fuentedeprrafopredeter"/>
+    <w:uiPriority w:val="99"/>
+    <w:unhideWhenUsed/>
+    <w:rsid w:val="007F38C0"/>
+    <w:rPr>
+      <w:color w:val="0000FF" w:themeColor="hyperlink"/>
+      <w:u w:val="single"/>
+    </w:rPr>
+  </w:style>
+  <w:style w:type="paragraph" w:styleId="TtulodeTDC">
+    <w:name w:val="TOC Heading"/>
+    <w:basedOn w:val="Ttulo1"/>
+    <w:next w:val="Normal"/>
+    <w:uiPriority w:val="39"/>
+    <w:unhideWhenUsed/>
+    <w:qFormat/>
+    <w:rsid w:val="00A13DBA"/>
+    <w:pPr>
+      <w:ind w:left="0" w:firstLine="0"/>
+      <w:outlineLvl w:val="9"/>
+    </w:pPr>
+  </w:style>
+  <w:style w:type="paragraph" w:styleId="TDC3">
+    <w:name w:val="toc 3"/>
+    <w:basedOn w:val="Normal"/>
+    <w:next w:val="Normal"/>
+    <w:autoRedefine/>
+    <w:uiPriority w:val="39"/>
+    <w:unhideWhenUsed/>
+    <w:qFormat/>
+    <w:rsid w:val="00DA284A"/>
+    <w:pPr>
+      <w:tabs>
+        <w:tab w:val="right" w:leader="dot" w:pos="6096"/>
+      </w:tabs>
+      <w:spacing w:before="0"/>
+      <w:ind w:left="440"/>
+    </w:pPr>
+    <w:rPr>
+      <w:sz w:val="20"/>
+      <w:szCs w:val="20"/>
+    </w:rPr>
+  </w:style>
+  <w:style w:type="character" w:styleId="Textodelmarcadordeposicin">
+    <w:name w:val="Placeholder Text"/>
+    <w:basedOn w:val="Fuentedeprrafopredeter"/>
+    <w:uiPriority w:val="99"/>
+    <w:semiHidden/>
+    <w:rsid w:val="00570F4F"/>
+    <w:rPr>
+      <w:color w:val="808080"/>
+    </w:rPr>
+  </w:style>
+  <w:style w:type="paragraph" w:styleId="Textoindependiente">
+    <w:name w:val="Body Text"/>
+    <w:basedOn w:val="Normal"/>
+    <w:link w:val="TextoindependienteCar"/>
+    <w:rsid w:val="00570F4F"/>
+    <w:pPr>
+      <w:keepLines/>
+      <w:widowControl w:val="0"/>
+      <w:suppressAutoHyphens/>
+      <w:spacing w:before="0" w:after="120" w:line="240" w:lineRule="atLeast"/>
+      <w:ind w:left="720" w:firstLine="0"/>
+    </w:pPr>
+    <w:rPr>
+      <w:rFonts w:ascii="Times New Roman" w:eastAsia="Times New Roman" w:hAnsi="Times New Roman" w:cs="Times New Roman"/>
+      <w:sz w:val="20"/>
+      <w:szCs w:val="20"/>
+      <w:lang w:val="en-US" w:eastAsia="ar-SA"/>
+    </w:rPr>
+  </w:style>
+  <w:style w:type="character" w:customStyle="1" w:styleId="TextoindependienteCar">
+    <w:name w:val="Texto independiente Car"/>
+    <w:basedOn w:val="Fuentedeprrafopredeter"/>
+    <w:link w:val="Textoindependiente"/>
+    <w:semiHidden/>
+    <w:rsid w:val="00570F4F"/>
+    <w:rPr>
+      <w:rFonts w:ascii="Times New Roman" w:eastAsia="Times New Roman" w:hAnsi="Times New Roman" w:cs="Times New Roman"/>
+      <w:sz w:val="20"/>
+      <w:szCs w:val="20"/>
+      <w:lang w:val="en-US" w:eastAsia="ar-SA"/>
+    </w:rPr>
+  </w:style>
+  <w:style w:type="paragraph" w:styleId="TDC8">
+    <w:name w:val="toc 8"/>
+    <w:basedOn w:val="Normal"/>
+    <w:next w:val="Normal"/>
+    <w:autoRedefine/>
+    <w:uiPriority w:val="39"/>
+    <w:unhideWhenUsed/>
+    <w:rsid w:val="000F79DF"/>
+    <w:pPr>
+      <w:spacing w:before="0"/>
+      <w:ind w:left="1540"/>
+    </w:pPr>
+    <w:rPr>
+      <w:sz w:val="20"/>
+      <w:szCs w:val="20"/>
+    </w:rPr>
+  </w:style>
+  <w:style w:type="paragraph" w:customStyle="1" w:styleId="TableContents">
+    <w:name w:val="Table Contents"/>
+    <w:basedOn w:val="Normal"/>
+    <w:rsid w:val="00570F4F"/>
+    <w:pPr>
+      <w:widowControl w:val="0"/>
+      <w:suppressLineNumbers/>
+      <w:suppressAutoHyphens/>
+      <w:spacing w:before="0" w:line="240" w:lineRule="auto"/>
+      <w:ind w:left="0" w:firstLine="0"/>
+    </w:pPr>
+    <w:rPr>
+      <w:rFonts w:ascii="Nimbus Roman No9 L" w:eastAsia="DejaVu Sans" w:hAnsi="Nimbus Roman No9 L" w:cs="DejaVu Sans"/>
+      <w:sz w:val="24"/>
+      <w:szCs w:val="24"/>
+      <w:lang w:val="es-VE" w:eastAsia="es-ES_tradnl" w:bidi="es-ES_tradnl"/>
+    </w:rPr>
+  </w:style>
+  <w:style w:type="paragraph" w:customStyle="1" w:styleId="MNormal">
+    <w:name w:val="MNormal"/>
+    <w:basedOn w:val="Normal"/>
+    <w:rsid w:val="008B3B0F"/>
+    <w:pPr>
+      <w:spacing w:before="0" w:after="60" w:line="240" w:lineRule="auto"/>
+      <w:ind w:left="0" w:firstLine="0"/>
+    </w:pPr>
+    <w:rPr>
+      <w:rFonts w:ascii="Verdana" w:eastAsia="Times New Roman" w:hAnsi="Verdana" w:cs="Arial"/>
+      <w:sz w:val="20"/>
+      <w:szCs w:val="24"/>
+      <w:lang w:eastAsia="es-ES"/>
+    </w:rPr>
+  </w:style>
+  <w:style w:type="paragraph" w:styleId="TDC9">
+    <w:name w:val="toc 9"/>
+    <w:basedOn w:val="Normal"/>
+    <w:next w:val="Normal"/>
+    <w:autoRedefine/>
+    <w:uiPriority w:val="39"/>
+    <w:unhideWhenUsed/>
+    <w:rsid w:val="000F79DF"/>
+    <w:pPr>
+      <w:spacing w:before="0"/>
+      <w:ind w:left="1760"/>
+    </w:pPr>
+    <w:rPr>
+      <w:sz w:val="20"/>
+      <w:szCs w:val="20"/>
+    </w:rPr>
+  </w:style>
+  <w:style w:type="paragraph" w:customStyle="1" w:styleId="PSI-Ttulo3">
+    <w:name w:val="PSI - Título 3"/>
+    <w:basedOn w:val="Ttulo3"/>
+    <w:autoRedefine/>
+    <w:qFormat/>
+    <w:rsid w:val="005F60BA"/>
+  </w:style>
+  <w:style w:type="character" w:customStyle="1" w:styleId="Ttulo4Car">
+    <w:name w:val="Título 4 Car"/>
+    <w:basedOn w:val="Fuentedeprrafopredeter"/>
+    <w:link w:val="Ttulo4"/>
+    <w:uiPriority w:val="9"/>
+    <w:rsid w:val="005F60BA"/>
+    <w:rPr>
+      <w:rFonts w:asciiTheme="majorHAnsi" w:eastAsiaTheme="majorEastAsia" w:hAnsiTheme="majorHAnsi" w:cstheme="majorBidi"/>
+      <w:b/>
+      <w:bCs/>
+      <w:i/>
+      <w:iCs/>
+      <w:color w:val="4F81BD" w:themeColor="accent1"/>
+    </w:rPr>
+  </w:style>
+  <w:style w:type="paragraph" w:customStyle="1" w:styleId="PSI-Ttulo4">
+    <w:name w:val="PSI - Título 4"/>
+    <w:basedOn w:val="Ttulo4"/>
+    <w:autoRedefine/>
+    <w:qFormat/>
+    <w:rsid w:val="005F60BA"/>
+  </w:style>
+  <w:style w:type="paragraph" w:styleId="Ttulo">
+    <w:name w:val="Title"/>
+    <w:basedOn w:val="Normal"/>
+    <w:next w:val="Normal"/>
+    <w:link w:val="TtuloCar"/>
+    <w:uiPriority w:val="10"/>
+    <w:qFormat/>
+    <w:rsid w:val="009A3173"/>
+    <w:pPr>
+      <w:pBdr>
+        <w:bottom w:val="single" w:sz="8" w:space="4" w:color="4F81BD" w:themeColor="accent1"/>
+      </w:pBdr>
+      <w:spacing w:before="0" w:after="300" w:line="240" w:lineRule="auto"/>
+      <w:contextualSpacing/>
+    </w:pPr>
+    <w:rPr>
+      <w:rFonts w:asciiTheme="majorHAnsi" w:eastAsiaTheme="majorEastAsia" w:hAnsiTheme="majorHAnsi" w:cstheme="majorBidi"/>
+      <w:color w:val="17365D" w:themeColor="text2" w:themeShade="BF"/>
+      <w:spacing w:val="5"/>
+      <w:kern w:val="28"/>
+      <w:sz w:val="52"/>
+      <w:szCs w:val="52"/>
+    </w:rPr>
+  </w:style>
+  <w:style w:type="character" w:customStyle="1" w:styleId="TtuloCar">
+    <w:name w:val="Título Car"/>
+    <w:basedOn w:val="Fuentedeprrafopredeter"/>
+    <w:link w:val="Ttulo"/>
+    <w:uiPriority w:val="10"/>
+    <w:rsid w:val="009A3173"/>
+    <w:rPr>
+      <w:rFonts w:asciiTheme="majorHAnsi" w:eastAsiaTheme="majorEastAsia" w:hAnsiTheme="majorHAnsi" w:cstheme="majorBidi"/>
+      <w:color w:val="17365D" w:themeColor="text2" w:themeShade="BF"/>
+      <w:spacing w:val="5"/>
+      <w:kern w:val="28"/>
+      <w:sz w:val="52"/>
+      <w:szCs w:val="52"/>
+    </w:rPr>
+  </w:style>
+  <w:style w:type="paragraph" w:customStyle="1" w:styleId="PSI-Ttulo">
+    <w:name w:val="PSI - Título"/>
+    <w:basedOn w:val="Ttulo"/>
+    <w:autoRedefine/>
+    <w:qFormat/>
+    <w:rsid w:val="009A3173"/>
+  </w:style>
+  <w:style w:type="paragraph" w:customStyle="1" w:styleId="PSI-Normal">
+    <w:name w:val="PSI - Normal"/>
+    <w:basedOn w:val="Normal"/>
+    <w:qFormat/>
+    <w:rsid w:val="009A3173"/>
+    <w:pPr>
+      <w:jc w:val="both"/>
+    </w:pPr>
+    <w:rPr>
+      <w:lang w:val="es-AR"/>
+    </w:rPr>
+  </w:style>
+  <w:style w:type="paragraph" w:customStyle="1" w:styleId="PSI-ComentarioNumeracin">
+    <w:name w:val="PSI - Comentario + Numeración"/>
+    <w:basedOn w:val="PSI-ComentarioVieta"/>
+    <w:autoRedefine/>
+    <w:qFormat/>
+    <w:rsid w:val="00346864"/>
+    <w:pPr>
+      <w:numPr>
+        <w:numId w:val="12"/>
+      </w:numPr>
+    </w:pPr>
+  </w:style>
+  <w:style w:type="table" w:styleId="Tablaconcuadrcula">
+    <w:name w:val="Table Grid"/>
+    <w:basedOn w:val="Tablanormal"/>
+    <w:rsid w:val="00F70F4F"/>
+    <w:pPr>
+      <w:widowControl w:val="0"/>
+      <w:suppressAutoHyphens/>
+      <w:spacing w:before="0" w:line="240" w:lineRule="atLeast"/>
+      <w:ind w:left="0" w:firstLine="0"/>
+    </w:pPr>
+    <w:rPr>
+      <w:rFonts w:ascii="Times New Roman" w:eastAsia="Times New Roman" w:hAnsi="Times New Roman" w:cs="Times New Roman"/>
+      <w:sz w:val="20"/>
+      <w:szCs w:val="20"/>
+      <w:lang w:val="en-US"/>
+    </w:rPr>
+    <w:tblPr>
+      <w:tblBorders>
+        <w:top w:val="single" w:sz="4" w:space="0" w:color="auto"/>
+        <w:left w:val="single" w:sz="4" w:space="0" w:color="auto"/>
+        <w:bottom w:val="single" w:sz="4" w:space="0" w:color="auto"/>
+        <w:right w:val="single" w:sz="4" w:space="0" w:color="auto"/>
+        <w:insideH w:val="single" w:sz="4" w:space="0" w:color="auto"/>
+        <w:insideV w:val="single" w:sz="4" w:space="0" w:color="auto"/>
+      </w:tblBorders>
+    </w:tblPr>
+  </w:style>
+  <w:style w:type="table" w:customStyle="1" w:styleId="GridTable2Accent3">
     <w:name w:val="Grid Table 2 Accent 3"/>
     <w:basedOn w:val="Tablanormal"/>
     <w:uiPriority w:val="47"/>
@@ -12681,7 +13484,7 @@
 </file>
 
 <file path=customXml/itemProps2.xml><?xml version="1.0" encoding="utf-8"?>
-<ds:datastoreItem xmlns:ds="http://schemas.openxmlformats.org/officeDocument/2006/customXml" ds:itemID="{0B255653-34A1-4563-ABCF-D6253F569519}">
+<ds:datastoreItem xmlns:ds="http://schemas.openxmlformats.org/officeDocument/2006/customXml" ds:itemID="{5B7055FA-23F5-4AE9-90DB-5AB4BAE4A2FB}">
   <ds:schemaRefs>
     <ds:schemaRef ds:uri="http://schemas.openxmlformats.org/officeDocument/2006/bibliography"/>
   </ds:schemaRefs>

</xml_diff>